<commit_message>
Feat: Confusion Matrix created and shown after training.
</commit_message>
<xml_diff>
--- a/Trabalho Redes Neurais.docx
+++ b/Trabalho Redes Neurais.docx
@@ -15,16 +15,8 @@
         <w:rPr>
           <w:lang w:val="pt-BR"/>
         </w:rPr>
-        <w:t xml:space="preserve">Código de Rede Neural com uma camada escondida com </w:t>
-      </w:r>
-      <w:proofErr w:type="spellStart"/>
-      <w:r>
-        <w:rPr>
-          <w:lang w:val="pt-BR"/>
-        </w:rPr>
-        <w:t>backpropagation</w:t>
-      </w:r>
-      <w:proofErr w:type="spellEnd"/>
+        <w:t>Código de Rede Neural com uma camada escondida com backpropagation</w:t>
+      </w:r>
     </w:p>
     <w:p>
       <w:pPr>
@@ -133,6 +125,44 @@
     </w:p>
     <w:p>
       <w:pPr>
+        <w:pStyle w:val="sponsors"/>
+        <w:framePr w:w="10361" w:h="1151" w:hRule="exact" w:wrap="around" w:vAnchor="page" w:hAnchor="page" w:x="715" w:y="14743"/>
+        <w:pBdr>
+          <w:top w:val="single" w:sz="4" w:space="1" w:color="auto"/>
+        </w:pBdr>
+        <w:shd w:val="solid" w:color="FFFFFF" w:fill="000000"/>
+        <w:spacing w:line="19" w:lineRule="atLeast"/>
+        <w:ind w:firstLine="0"/>
+        <w:jc w:val="both"/>
+        <w:rPr>
+          <w:lang w:val="pt-BR"/>
+        </w:rPr>
+      </w:pPr>
+      <w:r>
+        <w:rPr>
+          <w:lang w:val="pt-BR"/>
+        </w:rPr>
+        <w:t>Gustavo Ramos Abreu, e-mail: gustavoramos2596@gmail.com</w:t>
+      </w:r>
+    </w:p>
+    <w:p>
+      <w:pPr>
+        <w:pStyle w:val="sponsors"/>
+        <w:framePr w:w="10361" w:h="1151" w:hRule="exact" w:wrap="around" w:vAnchor="page" w:hAnchor="page" w:x="715" w:y="14743"/>
+        <w:pBdr>
+          <w:top w:val="single" w:sz="4" w:space="1" w:color="auto"/>
+        </w:pBdr>
+        <w:shd w:val="solid" w:color="FFFFFF" w:fill="000000"/>
+        <w:spacing w:line="19" w:lineRule="atLeast"/>
+        <w:ind w:firstLine="0"/>
+        <w:jc w:val="both"/>
+        <w:rPr>
+          <w:lang w:val="pt-BR"/>
+        </w:rPr>
+      </w:pPr>
+    </w:p>
+    <w:p>
+      <w:pPr>
         <w:spacing w:line="19" w:lineRule="atLeast"/>
         <w:rPr>
           <w:rFonts w:eastAsia="MS Mincho"/>
@@ -148,6 +178,14 @@
           <w:lang w:val="pt-BR"/>
         </w:rPr>
         <w:t>Thiago Figueiró Ribeiro</w:t>
+      </w:r>
+      <w:r>
+        <w:rPr>
+          <w:sz w:val="24"/>
+          <w:szCs w:val="24"/>
+          <w:lang w:val="pt-BR"/>
+        </w:rPr>
+        <w:t xml:space="preserve"> e Gustavo Ramos Abreu</w:t>
       </w:r>
     </w:p>
     <w:p>
@@ -207,21 +245,31 @@
         <w:rPr>
           <w:lang w:val="pt-BR"/>
         </w:rPr>
-        <w:t xml:space="preserve">Códigos de redes neurais podem ser implementados em qualquer linguagem de programação. Nesse trabalho, mostramos uma implementação em Python de uma rede neural de uma camada com </w:t>
-      </w:r>
-      <w:proofErr w:type="spellStart"/>
-      <w:r>
-        <w:rPr>
-          <w:lang w:val="pt-BR"/>
-        </w:rPr>
-        <w:t>backpropagation</w:t>
-      </w:r>
-      <w:proofErr w:type="spellEnd"/>
-      <w:r>
-        <w:rPr>
-          <w:lang w:val="pt-BR"/>
-        </w:rPr>
-        <w:t>. Nela a arquitetura com a maior acurácia para classificação usando dados de mamografia foi uma de 5 neurônios na camada escondida com acurácia de ~87.293</w:t>
+        <w:t xml:space="preserve">Códigos de redes neurais podem ser implementados em qualquer linguagem de programação. Nesse trabalho, mostramos uma implementação em Python de uma rede neural de uma camada com backpropagation. </w:t>
+      </w:r>
+      <w:r>
+        <w:rPr>
+          <w:lang w:val="pt-BR"/>
+        </w:rPr>
+        <w:t>A</w:t>
+      </w:r>
+      <w:r>
+        <w:rPr>
+          <w:lang w:val="pt-BR"/>
+        </w:rPr>
+        <w:t xml:space="preserve"> arquitetura com a maior acurácia para classificação usando dados de mamografia foi uma de 5 neurônios na camada escondida com acurácia de </w:t>
+      </w:r>
+      <w:r>
+        <w:rPr>
+          <w:lang w:val="pt-BR"/>
+        </w:rPr>
+        <w:t>81.293</w:t>
+      </w:r>
+      <w:r>
+        <w:rPr>
+          <w:lang w:val="pt-BR"/>
+        </w:rPr>
+        <w:t>%</w:t>
       </w:r>
     </w:p>
     <w:p>
@@ -417,21 +465,8 @@
         <w:t xml:space="preserve"> Rede Neural Artificial</w:t>
       </w:r>
       <w:r>
-        <w:t xml:space="preserve"> usando a ferramenta </w:t>
-      </w:r>
-      <w:proofErr w:type="spellStart"/>
-      <w:r>
-        <w:t>train</w:t>
-      </w:r>
-      <w:proofErr w:type="spellEnd"/>
-      <w:r>
-        <w:t xml:space="preserve"> do </w:t>
-      </w:r>
-      <w:proofErr w:type="spellStart"/>
-      <w:r>
-        <w:t>Matlab</w:t>
-      </w:r>
-      <w:proofErr w:type="spellEnd"/>
+        <w:t xml:space="preserve"> usando a ferramenta train do Matlab</w:t>
+      </w:r>
     </w:p>
     <w:p>
       <w:pPr>
@@ -445,35 +480,7 @@
         <w:rPr>
           <w:lang w:val="pt-BR"/>
         </w:rPr>
-        <w:t xml:space="preserve">Nesse trabalho será mostrado o treino da nossa rede neural da sua camada mais exterior, tal como a função de treino da rede, para a mais interior, tal como as funções de criação da rede, de feed </w:t>
-      </w:r>
-      <w:proofErr w:type="spellStart"/>
-      <w:r>
-        <w:rPr>
-          <w:lang w:val="pt-BR"/>
-        </w:rPr>
-        <w:t>forward</w:t>
-      </w:r>
-      <w:proofErr w:type="spellEnd"/>
-      <w:r>
-        <w:rPr>
-          <w:lang w:val="pt-BR"/>
-        </w:rPr>
-        <w:t xml:space="preserve"> e o </w:t>
-      </w:r>
-      <w:proofErr w:type="spellStart"/>
-      <w:r>
-        <w:rPr>
-          <w:lang w:val="pt-BR"/>
-        </w:rPr>
-        <w:t>backpropagation</w:t>
-      </w:r>
-      <w:proofErr w:type="spellEnd"/>
-      <w:r>
-        <w:rPr>
-          <w:lang w:val="pt-BR"/>
-        </w:rPr>
-        <w:t xml:space="preserve">, além das funções de ativação. </w:t>
+        <w:t xml:space="preserve">Nesse trabalho será mostrado o treino da nossa rede neural da sua camada mais exterior, tal como a função de treino da rede, para a mais interior, tal como as funções de criação da rede, de feed forward e o backpropagation, além das funções de ativação. </w:t>
       </w:r>
     </w:p>
     <w:p>
@@ -488,22 +495,17 @@
         <w:rPr>
           <w:lang w:val="pt-BR"/>
         </w:rPr>
-        <w:t xml:space="preserve">Nesse primeiro momento, iremos mostrar a função </w:t>
-      </w:r>
-      <w:proofErr w:type="gramStart"/>
-      <w:r>
-        <w:rPr>
-          <w:lang w:val="pt-BR"/>
-        </w:rPr>
-        <w:t>treinar(</w:t>
-      </w:r>
-      <w:proofErr w:type="gramEnd"/>
-      <w:r>
-        <w:rPr>
-          <w:lang w:val="pt-BR"/>
-        </w:rPr>
-        <w:t>). Em primeiro lugar, os dados são armazenados pelo Python (1), então normalizados com base nos dados de maior e menores valores (2), separados em dados de treino e validação de forma explícita e os de teste de forma implícita</w:t>
-      </w:r>
+        <w:t>Nesse primeiro momento, iremos mostrar a função treinar(). Em primeiro lugar, os dados são armazenados pelo Python (1), então normalizados com base nos dados de maior e menores valores (2), separados em dados de treino e validação de forma explícita e os de teste de forma implícita</w:t>
+      </w:r>
+    </w:p>
+    <w:p>
+      <w:pPr>
+        <w:pStyle w:val="Corpodetexto"/>
+        <w:spacing w:after="0" w:line="19" w:lineRule="atLeast"/>
+        <w:rPr>
+          <w:lang w:val="pt-BR"/>
+        </w:rPr>
+      </w:pPr>
     </w:p>
     <w:p>
       <w:pPr>
@@ -559,38 +561,7 @@
           <w:szCs w:val="18"/>
           <w:lang w:val="pt-BR" w:eastAsia="pt-BR"/>
         </w:rPr>
-        <w:t xml:space="preserve">    data = </w:t>
-      </w:r>
-      <w:proofErr w:type="spellStart"/>
-      <w:proofErr w:type="gramStart"/>
-      <w:r>
-        <w:rPr>
-          <w:rFonts w:ascii="Consolas" w:eastAsia="Times New Roman" w:hAnsi="Consolas"/>
-          <w:sz w:val="18"/>
-          <w:szCs w:val="18"/>
-          <w:lang w:val="pt-BR" w:eastAsia="pt-BR"/>
-        </w:rPr>
-        <w:t>pd.read</w:t>
-      </w:r>
-      <w:proofErr w:type="gramEnd"/>
-      <w:r>
-        <w:rPr>
-          <w:rFonts w:ascii="Consolas" w:eastAsia="Times New Roman" w:hAnsi="Consolas"/>
-          <w:sz w:val="18"/>
-          <w:szCs w:val="18"/>
-          <w:lang w:val="pt-BR" w:eastAsia="pt-BR"/>
-        </w:rPr>
-        <w:t>_excel</w:t>
-      </w:r>
-      <w:proofErr w:type="spellEnd"/>
-      <w:r>
-        <w:rPr>
-          <w:rFonts w:ascii="Consolas" w:eastAsia="Times New Roman" w:hAnsi="Consolas"/>
-          <w:sz w:val="18"/>
-          <w:szCs w:val="18"/>
-          <w:lang w:val="pt-BR" w:eastAsia="pt-BR"/>
-        </w:rPr>
-        <w:t>("dadosmamografia.xlsx")</w:t>
+        <w:t xml:space="preserve">    data = pd.read_excel("dadosmamografia.xlsx")</w:t>
       </w:r>
     </w:p>
     <w:p>
@@ -659,78 +630,7 @@
           <w:szCs w:val="18"/>
           <w:lang w:val="pt-BR" w:eastAsia="pt-BR"/>
         </w:rPr>
-        <w:t xml:space="preserve">    X = </w:t>
-      </w:r>
-      <w:proofErr w:type="spellStart"/>
-      <w:r>
-        <w:rPr>
-          <w:rFonts w:ascii="Consolas" w:eastAsia="Times New Roman" w:hAnsi="Consolas"/>
-          <w:sz w:val="18"/>
-          <w:szCs w:val="18"/>
-          <w:lang w:val="pt-BR" w:eastAsia="pt-BR"/>
-        </w:rPr>
-        <w:t>normalize_</w:t>
-      </w:r>
-      <w:proofErr w:type="gramStart"/>
-      <w:r>
-        <w:rPr>
-          <w:rFonts w:ascii="Consolas" w:eastAsia="Times New Roman" w:hAnsi="Consolas"/>
-          <w:sz w:val="18"/>
-          <w:szCs w:val="18"/>
-          <w:lang w:val="pt-BR" w:eastAsia="pt-BR"/>
-        </w:rPr>
-        <w:t>data</w:t>
-      </w:r>
-      <w:proofErr w:type="spellEnd"/>
-      <w:r>
-        <w:rPr>
-          <w:rFonts w:ascii="Consolas" w:eastAsia="Times New Roman" w:hAnsi="Consolas"/>
-          <w:sz w:val="18"/>
-          <w:szCs w:val="18"/>
-          <w:lang w:val="pt-BR" w:eastAsia="pt-BR"/>
-        </w:rPr>
-        <w:t>(</w:t>
-      </w:r>
-      <w:proofErr w:type="spellStart"/>
-      <w:proofErr w:type="gramEnd"/>
-      <w:r>
-        <w:rPr>
-          <w:rFonts w:ascii="Consolas" w:eastAsia="Times New Roman" w:hAnsi="Consolas"/>
-          <w:sz w:val="18"/>
-          <w:szCs w:val="18"/>
-          <w:lang w:val="pt-BR" w:eastAsia="pt-BR"/>
-        </w:rPr>
-        <w:t>data.iloc</w:t>
-      </w:r>
-      <w:proofErr w:type="spellEnd"/>
-      <w:r>
-        <w:rPr>
-          <w:rFonts w:ascii="Consolas" w:eastAsia="Times New Roman" w:hAnsi="Consolas"/>
-          <w:sz w:val="18"/>
-          <w:szCs w:val="18"/>
-          <w:lang w:val="pt-BR" w:eastAsia="pt-BR"/>
-        </w:rPr>
-        <w:t>[:, :-1].</w:t>
-      </w:r>
-      <w:proofErr w:type="spellStart"/>
-      <w:r>
-        <w:rPr>
-          <w:rFonts w:ascii="Consolas" w:eastAsia="Times New Roman" w:hAnsi="Consolas"/>
-          <w:sz w:val="18"/>
-          <w:szCs w:val="18"/>
-          <w:lang w:val="pt-BR" w:eastAsia="pt-BR"/>
-        </w:rPr>
-        <w:t>values</w:t>
-      </w:r>
-      <w:proofErr w:type="spellEnd"/>
-      <w:r>
-        <w:rPr>
-          <w:rFonts w:ascii="Consolas" w:eastAsia="Times New Roman" w:hAnsi="Consolas"/>
-          <w:sz w:val="18"/>
-          <w:szCs w:val="18"/>
-          <w:lang w:val="pt-BR" w:eastAsia="pt-BR"/>
-        </w:rPr>
-        <w:t>)</w:t>
+        <w:t xml:space="preserve">    X = normalize_data(data.iloc[:, :-1].values)</w:t>
       </w:r>
     </w:p>
     <w:p>
@@ -800,7 +700,6 @@
         </w:rPr>
         <w:t xml:space="preserve">    </w:t>
       </w:r>
-      <w:proofErr w:type="spellStart"/>
       <w:r>
         <w:rPr>
           <w:rFonts w:ascii="Consolas" w:eastAsia="Times New Roman" w:hAnsi="Consolas"/>
@@ -808,57 +707,7 @@
           <w:szCs w:val="18"/>
           <w:lang w:eastAsia="pt-BR"/>
         </w:rPr>
-        <w:t>train_size</w:t>
-      </w:r>
-      <w:proofErr w:type="spellEnd"/>
-      <w:r>
-        <w:rPr>
-          <w:rFonts w:ascii="Consolas" w:eastAsia="Times New Roman" w:hAnsi="Consolas"/>
-          <w:sz w:val="18"/>
-          <w:szCs w:val="18"/>
-          <w:lang w:eastAsia="pt-BR"/>
-        </w:rPr>
-        <w:t xml:space="preserve"> = </w:t>
-      </w:r>
-      <w:proofErr w:type="gramStart"/>
-      <w:r>
-        <w:rPr>
-          <w:rFonts w:ascii="Consolas" w:eastAsia="Times New Roman" w:hAnsi="Consolas"/>
-          <w:sz w:val="18"/>
-          <w:szCs w:val="18"/>
-          <w:lang w:eastAsia="pt-BR"/>
-        </w:rPr>
-        <w:t>int(</w:t>
-      </w:r>
-      <w:proofErr w:type="gramEnd"/>
-      <w:r>
-        <w:rPr>
-          <w:rFonts w:ascii="Consolas" w:eastAsia="Times New Roman" w:hAnsi="Consolas"/>
-          <w:sz w:val="18"/>
-          <w:szCs w:val="18"/>
-          <w:lang w:eastAsia="pt-BR"/>
-        </w:rPr>
-        <w:t xml:space="preserve">0.6 * </w:t>
-      </w:r>
-      <w:proofErr w:type="spellStart"/>
-      <w:r>
-        <w:rPr>
-          <w:rFonts w:ascii="Consolas" w:eastAsia="Times New Roman" w:hAnsi="Consolas"/>
-          <w:sz w:val="18"/>
-          <w:szCs w:val="18"/>
-          <w:lang w:eastAsia="pt-BR"/>
-        </w:rPr>
-        <w:t>len</w:t>
-      </w:r>
-      <w:proofErr w:type="spellEnd"/>
-      <w:r>
-        <w:rPr>
-          <w:rFonts w:ascii="Consolas" w:eastAsia="Times New Roman" w:hAnsi="Consolas"/>
-          <w:sz w:val="18"/>
-          <w:szCs w:val="18"/>
-          <w:lang w:eastAsia="pt-BR"/>
-        </w:rPr>
-        <w:t>(X))</w:t>
+        <w:t>train_size = int(0.6 * len(X))</w:t>
       </w:r>
     </w:p>
     <w:p>
@@ -879,67 +728,7 @@
           <w:szCs w:val="18"/>
           <w:lang w:eastAsia="pt-BR"/>
         </w:rPr>
-        <w:t xml:space="preserve">    </w:t>
-      </w:r>
-      <w:proofErr w:type="spellStart"/>
-      <w:r>
-        <w:rPr>
-          <w:rFonts w:ascii="Consolas" w:eastAsia="Times New Roman" w:hAnsi="Consolas"/>
-          <w:sz w:val="18"/>
-          <w:szCs w:val="18"/>
-          <w:lang w:eastAsia="pt-BR"/>
-        </w:rPr>
-        <w:t>val_size</w:t>
-      </w:r>
-      <w:proofErr w:type="spellEnd"/>
-      <w:r>
-        <w:rPr>
-          <w:rFonts w:ascii="Consolas" w:eastAsia="Times New Roman" w:hAnsi="Consolas"/>
-          <w:sz w:val="18"/>
-          <w:szCs w:val="18"/>
-          <w:lang w:eastAsia="pt-BR"/>
-        </w:rPr>
-        <w:t xml:space="preserve"> = </w:t>
-      </w:r>
-      <w:proofErr w:type="gramStart"/>
-      <w:r>
-        <w:rPr>
-          <w:rFonts w:ascii="Consolas" w:eastAsia="Times New Roman" w:hAnsi="Consolas"/>
-          <w:sz w:val="18"/>
-          <w:szCs w:val="18"/>
-          <w:lang w:eastAsia="pt-BR"/>
-        </w:rPr>
-        <w:t>int(</w:t>
-      </w:r>
-      <w:proofErr w:type="gramEnd"/>
-      <w:r>
-        <w:rPr>
-          <w:rFonts w:ascii="Consolas" w:eastAsia="Times New Roman" w:hAnsi="Consolas"/>
-          <w:sz w:val="18"/>
-          <w:szCs w:val="18"/>
-          <w:lang w:eastAsia="pt-BR"/>
-        </w:rPr>
-        <w:t xml:space="preserve">0.2 * </w:t>
-      </w:r>
-      <w:proofErr w:type="spellStart"/>
-      <w:r>
-        <w:rPr>
-          <w:rFonts w:ascii="Consolas" w:eastAsia="Times New Roman" w:hAnsi="Consolas"/>
-          <w:sz w:val="18"/>
-          <w:szCs w:val="18"/>
-          <w:lang w:eastAsia="pt-BR"/>
-        </w:rPr>
-        <w:t>len</w:t>
-      </w:r>
-      <w:proofErr w:type="spellEnd"/>
-      <w:r>
-        <w:rPr>
-          <w:rFonts w:ascii="Consolas" w:eastAsia="Times New Roman" w:hAnsi="Consolas"/>
-          <w:sz w:val="18"/>
-          <w:szCs w:val="18"/>
-          <w:lang w:eastAsia="pt-BR"/>
-        </w:rPr>
-        <w:t>(X))</w:t>
+        <w:t xml:space="preserve">    val_size = int(0.2 * len(X))</w:t>
       </w:r>
     </w:p>
     <w:p>
@@ -1027,19 +816,105 @@
           <w:szCs w:val="18"/>
           <w:lang w:val="pt-BR" w:eastAsia="pt-BR"/>
         </w:rPr>
+        <w:t xml:space="preserve">    input_size = 5</w:t>
+      </w:r>
+    </w:p>
+    <w:p>
+      <w:pPr>
+        <w:spacing w:line="19" w:lineRule="atLeast"/>
+        <w:ind w:firstLine="284"/>
+        <w:jc w:val="both"/>
+        <w:rPr>
+          <w:rFonts w:ascii="Consolas" w:eastAsia="Times New Roman" w:hAnsi="Consolas"/>
+          <w:sz w:val="18"/>
+          <w:szCs w:val="18"/>
+          <w:lang w:eastAsia="pt-BR"/>
+        </w:rPr>
+      </w:pPr>
+      <w:r>
+        <w:rPr>
+          <w:rFonts w:ascii="Consolas" w:eastAsia="Times New Roman" w:hAnsi="Consolas"/>
+          <w:sz w:val="18"/>
+          <w:szCs w:val="18"/>
+          <w:lang w:val="pt-BR" w:eastAsia="pt-BR"/>
+        </w:rPr>
         <w:t xml:space="preserve">    </w:t>
       </w:r>
-      <w:proofErr w:type="spellStart"/>
-      <w:r>
+      <w:r>
+        <w:rPr>
+          <w:rFonts w:ascii="Consolas" w:eastAsia="Times New Roman" w:hAnsi="Consolas"/>
+          <w:sz w:val="18"/>
+          <w:szCs w:val="18"/>
+          <w:lang w:eastAsia="pt-BR"/>
+        </w:rPr>
+        <w:t>hidden_size = 5</w:t>
+      </w:r>
+    </w:p>
+    <w:p>
+      <w:pPr>
+        <w:spacing w:line="19" w:lineRule="atLeast"/>
+        <w:ind w:firstLine="284"/>
+        <w:jc w:val="both"/>
+        <w:rPr>
+          <w:rFonts w:ascii="Consolas" w:eastAsia="Times New Roman" w:hAnsi="Consolas"/>
+          <w:sz w:val="18"/>
+          <w:szCs w:val="18"/>
+          <w:lang w:eastAsia="pt-BR"/>
+        </w:rPr>
+      </w:pPr>
+      <w:r>
+        <w:rPr>
+          <w:rFonts w:ascii="Consolas" w:eastAsia="Times New Roman" w:hAnsi="Consolas"/>
+          <w:sz w:val="18"/>
+          <w:szCs w:val="18"/>
+          <w:lang w:eastAsia="pt-BR"/>
+        </w:rPr>
+        <w:t xml:space="preserve">    output_size = 1</w:t>
+      </w:r>
+    </w:p>
+    <w:p>
+      <w:pPr>
+        <w:spacing w:line="19" w:lineRule="atLeast"/>
+        <w:ind w:firstLine="284"/>
+        <w:jc w:val="both"/>
+        <w:rPr>
+          <w:rFonts w:ascii="Consolas" w:eastAsia="Times New Roman" w:hAnsi="Consolas"/>
+          <w:sz w:val="18"/>
+          <w:szCs w:val="18"/>
+          <w:lang w:eastAsia="pt-BR"/>
+        </w:rPr>
+      </w:pPr>
+      <w:r>
+        <w:rPr>
+          <w:rFonts w:ascii="Consolas" w:eastAsia="Times New Roman" w:hAnsi="Consolas"/>
+          <w:sz w:val="18"/>
+          <w:szCs w:val="18"/>
+          <w:lang w:eastAsia="pt-BR"/>
+        </w:rPr>
+        <w:t xml:space="preserve">    learning_rate = 0.1</w:t>
+      </w:r>
+    </w:p>
+    <w:p>
+      <w:pPr>
+        <w:spacing w:line="19" w:lineRule="atLeast"/>
+        <w:ind w:firstLine="284"/>
+        <w:jc w:val="both"/>
         <w:rPr>
           <w:rFonts w:ascii="Consolas" w:eastAsia="Times New Roman" w:hAnsi="Consolas"/>
           <w:sz w:val="18"/>
           <w:szCs w:val="18"/>
           <w:lang w:val="pt-BR" w:eastAsia="pt-BR"/>
         </w:rPr>
-        <w:t>input_size</w:t>
-      </w:r>
-      <w:proofErr w:type="spellEnd"/>
+      </w:pPr>
+      <w:r>
+        <w:rPr>
+          <w:rFonts w:ascii="Consolas" w:eastAsia="Times New Roman" w:hAnsi="Consolas"/>
+          <w:sz w:val="18"/>
+          <w:szCs w:val="18"/>
+          <w:lang w:eastAsia="pt-BR"/>
+        </w:rPr>
+        <w:t xml:space="preserve">    </w:t>
+      </w:r>
       <w:r>
         <w:rPr>
           <w:rFonts w:ascii="Consolas" w:eastAsia="Times New Roman" w:hAnsi="Consolas"/>
@@ -1047,217 +922,29 @@
           <w:szCs w:val="18"/>
           <w:lang w:val="pt-BR" w:eastAsia="pt-BR"/>
         </w:rPr>
-        <w:t xml:space="preserve"> = 5</w:t>
-      </w:r>
-    </w:p>
-    <w:p>
-      <w:pPr>
-        <w:spacing w:line="19" w:lineRule="atLeast"/>
-        <w:ind w:firstLine="284"/>
-        <w:jc w:val="both"/>
-        <w:rPr>
-          <w:rFonts w:ascii="Consolas" w:eastAsia="Times New Roman" w:hAnsi="Consolas"/>
-          <w:sz w:val="18"/>
-          <w:szCs w:val="18"/>
-          <w:lang w:eastAsia="pt-BR"/>
-        </w:rPr>
-      </w:pPr>
-      <w:r>
+        <w:t>epochs = 50</w:t>
+      </w:r>
+    </w:p>
+    <w:p>
+      <w:pPr>
+        <w:spacing w:line="19" w:lineRule="atLeast"/>
+        <w:ind w:firstLine="284"/>
+        <w:jc w:val="both"/>
         <w:rPr>
           <w:rFonts w:ascii="Consolas" w:eastAsia="Times New Roman" w:hAnsi="Consolas"/>
           <w:sz w:val="18"/>
           <w:szCs w:val="18"/>
           <w:lang w:val="pt-BR" w:eastAsia="pt-BR"/>
         </w:rPr>
-        <w:t xml:space="preserve">    </w:t>
-      </w:r>
-      <w:proofErr w:type="spellStart"/>
-      <w:r>
-        <w:rPr>
-          <w:rFonts w:ascii="Consolas" w:eastAsia="Times New Roman" w:hAnsi="Consolas"/>
-          <w:sz w:val="18"/>
-          <w:szCs w:val="18"/>
-          <w:lang w:eastAsia="pt-BR"/>
-        </w:rPr>
-        <w:t>hidden_size</w:t>
-      </w:r>
-      <w:proofErr w:type="spellEnd"/>
-      <w:r>
-        <w:rPr>
-          <w:rFonts w:ascii="Consolas" w:eastAsia="Times New Roman" w:hAnsi="Consolas"/>
-          <w:sz w:val="18"/>
-          <w:szCs w:val="18"/>
-          <w:lang w:eastAsia="pt-BR"/>
-        </w:rPr>
-        <w:t xml:space="preserve"> = 5</w:t>
-      </w:r>
-    </w:p>
-    <w:p>
-      <w:pPr>
-        <w:spacing w:line="19" w:lineRule="atLeast"/>
-        <w:ind w:firstLine="284"/>
-        <w:jc w:val="both"/>
-        <w:rPr>
-          <w:rFonts w:ascii="Consolas" w:eastAsia="Times New Roman" w:hAnsi="Consolas"/>
-          <w:sz w:val="18"/>
-          <w:szCs w:val="18"/>
-          <w:lang w:eastAsia="pt-BR"/>
-        </w:rPr>
-      </w:pPr>
-      <w:r>
-        <w:rPr>
-          <w:rFonts w:ascii="Consolas" w:eastAsia="Times New Roman" w:hAnsi="Consolas"/>
-          <w:sz w:val="18"/>
-          <w:szCs w:val="18"/>
-          <w:lang w:eastAsia="pt-BR"/>
-        </w:rPr>
-        <w:t xml:space="preserve">    </w:t>
-      </w:r>
-      <w:proofErr w:type="spellStart"/>
-      <w:r>
-        <w:rPr>
-          <w:rFonts w:ascii="Consolas" w:eastAsia="Times New Roman" w:hAnsi="Consolas"/>
-          <w:sz w:val="18"/>
-          <w:szCs w:val="18"/>
-          <w:lang w:eastAsia="pt-BR"/>
-        </w:rPr>
-        <w:t>output_size</w:t>
-      </w:r>
-      <w:proofErr w:type="spellEnd"/>
-      <w:r>
-        <w:rPr>
-          <w:rFonts w:ascii="Consolas" w:eastAsia="Times New Roman" w:hAnsi="Consolas"/>
-          <w:sz w:val="18"/>
-          <w:szCs w:val="18"/>
-          <w:lang w:eastAsia="pt-BR"/>
-        </w:rPr>
-        <w:t xml:space="preserve"> = 1</w:t>
-      </w:r>
-    </w:p>
-    <w:p>
-      <w:pPr>
-        <w:spacing w:line="19" w:lineRule="atLeast"/>
-        <w:ind w:firstLine="284"/>
-        <w:jc w:val="both"/>
-        <w:rPr>
-          <w:rFonts w:ascii="Consolas" w:eastAsia="Times New Roman" w:hAnsi="Consolas"/>
-          <w:sz w:val="18"/>
-          <w:szCs w:val="18"/>
-          <w:lang w:eastAsia="pt-BR"/>
-        </w:rPr>
-      </w:pPr>
-      <w:r>
-        <w:rPr>
-          <w:rFonts w:ascii="Consolas" w:eastAsia="Times New Roman" w:hAnsi="Consolas"/>
-          <w:sz w:val="18"/>
-          <w:szCs w:val="18"/>
-          <w:lang w:eastAsia="pt-BR"/>
-        </w:rPr>
-        <w:t xml:space="preserve">    </w:t>
-      </w:r>
-      <w:proofErr w:type="spellStart"/>
-      <w:r>
-        <w:rPr>
-          <w:rFonts w:ascii="Consolas" w:eastAsia="Times New Roman" w:hAnsi="Consolas"/>
-          <w:sz w:val="18"/>
-          <w:szCs w:val="18"/>
-          <w:lang w:eastAsia="pt-BR"/>
-        </w:rPr>
-        <w:t>learning_rate</w:t>
-      </w:r>
-      <w:proofErr w:type="spellEnd"/>
-      <w:r>
-        <w:rPr>
-          <w:rFonts w:ascii="Consolas" w:eastAsia="Times New Roman" w:hAnsi="Consolas"/>
-          <w:sz w:val="18"/>
-          <w:szCs w:val="18"/>
-          <w:lang w:eastAsia="pt-BR"/>
-        </w:rPr>
-        <w:t xml:space="preserve"> = 0.1</w:t>
-      </w:r>
-    </w:p>
-    <w:p>
-      <w:pPr>
-        <w:spacing w:line="19" w:lineRule="atLeast"/>
-        <w:ind w:firstLine="284"/>
-        <w:jc w:val="both"/>
+      </w:pPr>
+      <w:r>
         <w:rPr>
           <w:rFonts w:ascii="Consolas" w:eastAsia="Times New Roman" w:hAnsi="Consolas"/>
           <w:sz w:val="18"/>
           <w:szCs w:val="18"/>
           <w:lang w:val="pt-BR" w:eastAsia="pt-BR"/>
         </w:rPr>
-      </w:pPr>
-      <w:r>
-        <w:rPr>
-          <w:rFonts w:ascii="Consolas" w:eastAsia="Times New Roman" w:hAnsi="Consolas"/>
-          <w:sz w:val="18"/>
-          <w:szCs w:val="18"/>
-          <w:lang w:eastAsia="pt-BR"/>
-        </w:rPr>
-        <w:t xml:space="preserve">    </w:t>
-      </w:r>
-      <w:proofErr w:type="spellStart"/>
-      <w:r>
-        <w:rPr>
-          <w:rFonts w:ascii="Consolas" w:eastAsia="Times New Roman" w:hAnsi="Consolas"/>
-          <w:sz w:val="18"/>
-          <w:szCs w:val="18"/>
-          <w:lang w:val="pt-BR" w:eastAsia="pt-BR"/>
-        </w:rPr>
-        <w:t>epochs</w:t>
-      </w:r>
-      <w:proofErr w:type="spellEnd"/>
-      <w:r>
-        <w:rPr>
-          <w:rFonts w:ascii="Consolas" w:eastAsia="Times New Roman" w:hAnsi="Consolas"/>
-          <w:sz w:val="18"/>
-          <w:szCs w:val="18"/>
-          <w:lang w:val="pt-BR" w:eastAsia="pt-BR"/>
-        </w:rPr>
-        <w:t xml:space="preserve"> = 50</w:t>
-      </w:r>
-    </w:p>
-    <w:p>
-      <w:pPr>
-        <w:spacing w:line="19" w:lineRule="atLeast"/>
-        <w:ind w:firstLine="284"/>
-        <w:jc w:val="both"/>
-        <w:rPr>
-          <w:rFonts w:ascii="Consolas" w:eastAsia="Times New Roman" w:hAnsi="Consolas"/>
-          <w:sz w:val="18"/>
-          <w:szCs w:val="18"/>
-          <w:lang w:val="pt-BR" w:eastAsia="pt-BR"/>
-        </w:rPr>
-      </w:pPr>
-      <w:r>
-        <w:rPr>
-          <w:rFonts w:ascii="Consolas" w:eastAsia="Times New Roman" w:hAnsi="Consolas"/>
-          <w:sz w:val="18"/>
-          <w:szCs w:val="18"/>
-          <w:lang w:val="pt-BR" w:eastAsia="pt-BR"/>
-        </w:rPr>
-        <w:t xml:space="preserve">    </w:t>
-      </w:r>
-      <w:proofErr w:type="spellStart"/>
-      <w:r>
-        <w:rPr>
-          <w:rFonts w:ascii="Consolas" w:eastAsia="Times New Roman" w:hAnsi="Consolas"/>
-          <w:sz w:val="18"/>
-          <w:szCs w:val="18"/>
-          <w:lang w:val="pt-BR" w:eastAsia="pt-BR"/>
-        </w:rPr>
-        <w:t>early_stop_threshold</w:t>
-      </w:r>
-      <w:proofErr w:type="spellEnd"/>
-      <w:r>
-        <w:rPr>
-          <w:rFonts w:ascii="Consolas" w:eastAsia="Times New Roman" w:hAnsi="Consolas"/>
-          <w:sz w:val="18"/>
-          <w:szCs w:val="18"/>
-          <w:lang w:val="pt-BR" w:eastAsia="pt-BR"/>
-        </w:rPr>
-        <w:t xml:space="preserve"> = 5</w:t>
+        <w:t xml:space="preserve">    early_stop_threshold = 5</w:t>
       </w:r>
     </w:p>
     <w:p>
@@ -1330,7 +1017,6 @@
         </w:rPr>
         <w:t xml:space="preserve">    </w:t>
       </w:r>
-      <w:proofErr w:type="spellStart"/>
       <w:r>
         <w:rPr>
           <w:rFonts w:ascii="Consolas" w:eastAsia="Times New Roman" w:hAnsi="Consolas"/>
@@ -1338,119 +1024,7 @@
           <w:szCs w:val="18"/>
           <w:lang w:eastAsia="pt-BR"/>
         </w:rPr>
-        <w:t>nn</w:t>
-      </w:r>
-      <w:proofErr w:type="spellEnd"/>
-      <w:r>
-        <w:rPr>
-          <w:rFonts w:ascii="Consolas" w:eastAsia="Times New Roman" w:hAnsi="Consolas"/>
-          <w:sz w:val="18"/>
-          <w:szCs w:val="18"/>
-          <w:lang w:eastAsia="pt-BR"/>
-        </w:rPr>
-        <w:t xml:space="preserve"> = </w:t>
-      </w:r>
-      <w:proofErr w:type="spellStart"/>
-      <w:proofErr w:type="gramStart"/>
-      <w:r>
-        <w:rPr>
-          <w:rFonts w:ascii="Consolas" w:eastAsia="Times New Roman" w:hAnsi="Consolas"/>
-          <w:sz w:val="18"/>
-          <w:szCs w:val="18"/>
-          <w:lang w:eastAsia="pt-BR"/>
-        </w:rPr>
-        <w:t>NeuralNetwork</w:t>
-      </w:r>
-      <w:proofErr w:type="spellEnd"/>
-      <w:r>
-        <w:rPr>
-          <w:rFonts w:ascii="Consolas" w:eastAsia="Times New Roman" w:hAnsi="Consolas"/>
-          <w:sz w:val="18"/>
-          <w:szCs w:val="18"/>
-          <w:lang w:eastAsia="pt-BR"/>
-        </w:rPr>
-        <w:t>(</w:t>
-      </w:r>
-      <w:proofErr w:type="spellStart"/>
-      <w:proofErr w:type="gramEnd"/>
-      <w:r>
-        <w:rPr>
-          <w:rFonts w:ascii="Consolas" w:eastAsia="Times New Roman" w:hAnsi="Consolas"/>
-          <w:sz w:val="18"/>
-          <w:szCs w:val="18"/>
-          <w:lang w:eastAsia="pt-BR"/>
-        </w:rPr>
-        <w:t>input_size</w:t>
-      </w:r>
-      <w:proofErr w:type="spellEnd"/>
-      <w:r>
-        <w:rPr>
-          <w:rFonts w:ascii="Consolas" w:eastAsia="Times New Roman" w:hAnsi="Consolas"/>
-          <w:sz w:val="18"/>
-          <w:szCs w:val="18"/>
-          <w:lang w:eastAsia="pt-BR"/>
-        </w:rPr>
-        <w:t xml:space="preserve">, </w:t>
-      </w:r>
-      <w:proofErr w:type="spellStart"/>
-      <w:r>
-        <w:rPr>
-          <w:rFonts w:ascii="Consolas" w:eastAsia="Times New Roman" w:hAnsi="Consolas"/>
-          <w:sz w:val="18"/>
-          <w:szCs w:val="18"/>
-          <w:lang w:eastAsia="pt-BR"/>
-        </w:rPr>
-        <w:t>hidden_size</w:t>
-      </w:r>
-      <w:proofErr w:type="spellEnd"/>
-      <w:r>
-        <w:rPr>
-          <w:rFonts w:ascii="Consolas" w:eastAsia="Times New Roman" w:hAnsi="Consolas"/>
-          <w:sz w:val="18"/>
-          <w:szCs w:val="18"/>
-          <w:lang w:eastAsia="pt-BR"/>
-        </w:rPr>
-        <w:t xml:space="preserve">, </w:t>
-      </w:r>
-      <w:proofErr w:type="spellStart"/>
-      <w:r>
-        <w:rPr>
-          <w:rFonts w:ascii="Consolas" w:eastAsia="Times New Roman" w:hAnsi="Consolas"/>
-          <w:sz w:val="18"/>
-          <w:szCs w:val="18"/>
-          <w:lang w:eastAsia="pt-BR"/>
-        </w:rPr>
-        <w:t>output_size</w:t>
-      </w:r>
-      <w:proofErr w:type="spellEnd"/>
-      <w:r>
-        <w:rPr>
-          <w:rFonts w:ascii="Consolas" w:eastAsia="Times New Roman" w:hAnsi="Consolas"/>
-          <w:sz w:val="18"/>
-          <w:szCs w:val="18"/>
-          <w:lang w:eastAsia="pt-BR"/>
-        </w:rPr>
-        <w:t xml:space="preserve">, </w:t>
-      </w:r>
-      <w:proofErr w:type="spellStart"/>
-      <w:r>
-        <w:rPr>
-          <w:rFonts w:ascii="Consolas" w:eastAsia="Times New Roman" w:hAnsi="Consolas"/>
-          <w:sz w:val="18"/>
-          <w:szCs w:val="18"/>
-          <w:lang w:eastAsia="pt-BR"/>
-        </w:rPr>
-        <w:t>learning_rate</w:t>
-      </w:r>
-      <w:proofErr w:type="spellEnd"/>
-      <w:r>
-        <w:rPr>
-          <w:rFonts w:ascii="Consolas" w:eastAsia="Times New Roman" w:hAnsi="Consolas"/>
-          <w:sz w:val="18"/>
-          <w:szCs w:val="18"/>
-          <w:lang w:eastAsia="pt-BR"/>
-        </w:rPr>
-        <w:t>)</w:t>
+        <w:t>nn = NeuralNetwork(input_size, hidden_size, output_size, learning_rate)</w:t>
       </w:r>
     </w:p>
     <w:p>
@@ -1500,177 +1074,29 @@
           <w:szCs w:val="18"/>
           <w:lang w:eastAsia="pt-BR"/>
         </w:rPr>
-        <w:t xml:space="preserve"># </w:t>
-      </w:r>
-      <w:proofErr w:type="spellStart"/>
-      <w:r>
-        <w:rPr>
-          <w:rFonts w:ascii="Consolas" w:eastAsia="Times New Roman" w:hAnsi="Consolas"/>
-          <w:b/>
-          <w:bCs/>
-          <w:color w:val="385623" w:themeColor="accent6" w:themeShade="80"/>
+        <w:t># Treinando a rede</w:t>
+      </w:r>
+    </w:p>
+    <w:p>
+      <w:pPr>
+        <w:spacing w:line="19" w:lineRule="atLeast"/>
+        <w:ind w:firstLine="284"/>
+        <w:jc w:val="both"/>
+        <w:rPr>
+          <w:rFonts w:ascii="Consolas" w:eastAsia="Times New Roman" w:hAnsi="Consolas"/>
           <w:sz w:val="18"/>
           <w:szCs w:val="18"/>
           <w:lang w:eastAsia="pt-BR"/>
         </w:rPr>
-        <w:t>Treinando</w:t>
-      </w:r>
-      <w:proofErr w:type="spellEnd"/>
-      <w:r>
-        <w:rPr>
-          <w:rFonts w:ascii="Consolas" w:eastAsia="Times New Roman" w:hAnsi="Consolas"/>
-          <w:b/>
-          <w:bCs/>
-          <w:color w:val="385623" w:themeColor="accent6" w:themeShade="80"/>
+      </w:pPr>
+      <w:r>
+        <w:rPr>
+          <w:rFonts w:ascii="Consolas" w:eastAsia="Times New Roman" w:hAnsi="Consolas"/>
           <w:sz w:val="18"/>
           <w:szCs w:val="18"/>
           <w:lang w:eastAsia="pt-BR"/>
         </w:rPr>
-        <w:t xml:space="preserve"> a rede</w:t>
-      </w:r>
-    </w:p>
-    <w:p>
-      <w:pPr>
-        <w:spacing w:line="19" w:lineRule="atLeast"/>
-        <w:ind w:firstLine="284"/>
-        <w:jc w:val="both"/>
-        <w:rPr>
-          <w:rFonts w:ascii="Consolas" w:eastAsia="Times New Roman" w:hAnsi="Consolas"/>
-          <w:sz w:val="18"/>
-          <w:szCs w:val="18"/>
-          <w:lang w:eastAsia="pt-BR"/>
-        </w:rPr>
-      </w:pPr>
-      <w:r>
-        <w:rPr>
-          <w:rFonts w:ascii="Consolas" w:eastAsia="Times New Roman" w:hAnsi="Consolas"/>
-          <w:sz w:val="18"/>
-          <w:szCs w:val="18"/>
-          <w:lang w:eastAsia="pt-BR"/>
-        </w:rPr>
-        <w:t xml:space="preserve">    </w:t>
-      </w:r>
-      <w:proofErr w:type="spellStart"/>
-      <w:proofErr w:type="gramStart"/>
-      <w:r>
-        <w:rPr>
-          <w:rFonts w:ascii="Consolas" w:eastAsia="Times New Roman" w:hAnsi="Consolas"/>
-          <w:sz w:val="18"/>
-          <w:szCs w:val="18"/>
-          <w:lang w:eastAsia="pt-BR"/>
-        </w:rPr>
-        <w:t>nn.train</w:t>
-      </w:r>
-      <w:proofErr w:type="spellEnd"/>
-      <w:proofErr w:type="gramEnd"/>
-      <w:r>
-        <w:rPr>
-          <w:rFonts w:ascii="Consolas" w:eastAsia="Times New Roman" w:hAnsi="Consolas"/>
-          <w:sz w:val="18"/>
-          <w:szCs w:val="18"/>
-          <w:lang w:eastAsia="pt-BR"/>
-        </w:rPr>
-        <w:t>(</w:t>
-      </w:r>
-      <w:proofErr w:type="spellStart"/>
-      <w:r>
-        <w:rPr>
-          <w:rFonts w:ascii="Consolas" w:eastAsia="Times New Roman" w:hAnsi="Consolas"/>
-          <w:sz w:val="18"/>
-          <w:szCs w:val="18"/>
-          <w:lang w:eastAsia="pt-BR"/>
-        </w:rPr>
-        <w:t>X_train</w:t>
-      </w:r>
-      <w:proofErr w:type="spellEnd"/>
-      <w:r>
-        <w:rPr>
-          <w:rFonts w:ascii="Consolas" w:eastAsia="Times New Roman" w:hAnsi="Consolas"/>
-          <w:sz w:val="18"/>
-          <w:szCs w:val="18"/>
-          <w:lang w:eastAsia="pt-BR"/>
-        </w:rPr>
-        <w:t xml:space="preserve">, </w:t>
-      </w:r>
-      <w:proofErr w:type="spellStart"/>
-      <w:r>
-        <w:rPr>
-          <w:rFonts w:ascii="Consolas" w:eastAsia="Times New Roman" w:hAnsi="Consolas"/>
-          <w:sz w:val="18"/>
-          <w:szCs w:val="18"/>
-          <w:lang w:eastAsia="pt-BR"/>
-        </w:rPr>
-        <w:t>y_train</w:t>
-      </w:r>
-      <w:proofErr w:type="spellEnd"/>
-      <w:r>
-        <w:rPr>
-          <w:rFonts w:ascii="Consolas" w:eastAsia="Times New Roman" w:hAnsi="Consolas"/>
-          <w:sz w:val="18"/>
-          <w:szCs w:val="18"/>
-          <w:lang w:eastAsia="pt-BR"/>
-        </w:rPr>
-        <w:t xml:space="preserve">, </w:t>
-      </w:r>
-      <w:proofErr w:type="spellStart"/>
-      <w:r>
-        <w:rPr>
-          <w:rFonts w:ascii="Consolas" w:eastAsia="Times New Roman" w:hAnsi="Consolas"/>
-          <w:sz w:val="18"/>
-          <w:szCs w:val="18"/>
-          <w:lang w:eastAsia="pt-BR"/>
-        </w:rPr>
-        <w:t>X_val</w:t>
-      </w:r>
-      <w:proofErr w:type="spellEnd"/>
-      <w:r>
-        <w:rPr>
-          <w:rFonts w:ascii="Consolas" w:eastAsia="Times New Roman" w:hAnsi="Consolas"/>
-          <w:sz w:val="18"/>
-          <w:szCs w:val="18"/>
-          <w:lang w:eastAsia="pt-BR"/>
-        </w:rPr>
-        <w:t xml:space="preserve">, </w:t>
-      </w:r>
-      <w:proofErr w:type="spellStart"/>
-      <w:r>
-        <w:rPr>
-          <w:rFonts w:ascii="Consolas" w:eastAsia="Times New Roman" w:hAnsi="Consolas"/>
-          <w:sz w:val="18"/>
-          <w:szCs w:val="18"/>
-          <w:lang w:eastAsia="pt-BR"/>
-        </w:rPr>
-        <w:t>y_val</w:t>
-      </w:r>
-      <w:proofErr w:type="spellEnd"/>
-      <w:r>
-        <w:rPr>
-          <w:rFonts w:ascii="Consolas" w:eastAsia="Times New Roman" w:hAnsi="Consolas"/>
-          <w:sz w:val="18"/>
-          <w:szCs w:val="18"/>
-          <w:lang w:eastAsia="pt-BR"/>
-        </w:rPr>
-        <w:t xml:space="preserve">, epochs, </w:t>
-      </w:r>
-      <w:proofErr w:type="spellStart"/>
-      <w:r>
-        <w:rPr>
-          <w:rFonts w:ascii="Consolas" w:eastAsia="Times New Roman" w:hAnsi="Consolas"/>
-          <w:sz w:val="18"/>
-          <w:szCs w:val="18"/>
-          <w:lang w:eastAsia="pt-BR"/>
-        </w:rPr>
-        <w:t>early_stop_threshold</w:t>
-      </w:r>
-      <w:proofErr w:type="spellEnd"/>
-      <w:r>
-        <w:rPr>
-          <w:rFonts w:ascii="Consolas" w:eastAsia="Times New Roman" w:hAnsi="Consolas"/>
-          <w:sz w:val="18"/>
-          <w:szCs w:val="18"/>
-          <w:lang w:eastAsia="pt-BR"/>
-        </w:rPr>
-        <w:t>)</w:t>
+        <w:t xml:space="preserve">    nn.train(X_train, y_train, X_val, y_val, epochs, early_stop_threshold)</w:t>
       </w:r>
     </w:p>
     <w:p>
@@ -1877,7 +1303,6 @@
         </w:rPr>
         <w:t xml:space="preserve">    </w:t>
       </w:r>
-      <w:proofErr w:type="spellStart"/>
       <w:r>
         <w:rPr>
           <w:rFonts w:ascii="Consolas" w:eastAsia="Times New Roman" w:hAnsi="Consolas"/>
@@ -1885,31 +1310,34 @@
           <w:szCs w:val="18"/>
           <w:lang w:eastAsia="pt-BR"/>
         </w:rPr>
-        <w:t>test_output</w:t>
-      </w:r>
-      <w:proofErr w:type="spellEnd"/>
-      <w:r>
+        <w:t>test_output = nn.predict(X_test)</w:t>
+      </w:r>
+    </w:p>
+    <w:p>
+      <w:pPr>
+        <w:spacing w:line="19" w:lineRule="atLeast"/>
+        <w:ind w:firstLine="284"/>
+        <w:jc w:val="both"/>
         <w:rPr>
           <w:rFonts w:ascii="Consolas" w:eastAsia="Times New Roman" w:hAnsi="Consolas"/>
           <w:sz w:val="18"/>
           <w:szCs w:val="18"/>
           <w:lang w:eastAsia="pt-BR"/>
         </w:rPr>
-        <w:t xml:space="preserve"> = </w:t>
-      </w:r>
-      <w:proofErr w:type="spellStart"/>
-      <w:proofErr w:type="gramStart"/>
-      <w:r>
+      </w:pPr>
+    </w:p>
+    <w:p>
+      <w:pPr>
+        <w:spacing w:line="19" w:lineRule="atLeast"/>
+        <w:ind w:firstLine="284"/>
+        <w:jc w:val="both"/>
         <w:rPr>
           <w:rFonts w:ascii="Consolas" w:eastAsia="Times New Roman" w:hAnsi="Consolas"/>
           <w:sz w:val="18"/>
           <w:szCs w:val="18"/>
           <w:lang w:eastAsia="pt-BR"/>
         </w:rPr>
-        <w:t>nn.predict</w:t>
-      </w:r>
-      <w:proofErr w:type="spellEnd"/>
-      <w:proofErr w:type="gramEnd"/>
+      </w:pPr>
       <w:r>
         <w:rPr>
           <w:rFonts w:ascii="Consolas" w:eastAsia="Times New Roman" w:hAnsi="Consolas"/>
@@ -1917,240 +1345,42 @@
           <w:szCs w:val="18"/>
           <w:lang w:eastAsia="pt-BR"/>
         </w:rPr>
-        <w:t>(</w:t>
-      </w:r>
-      <w:proofErr w:type="spellStart"/>
-      <w:r>
+        <w:t xml:space="preserve">    test_error = np.mean(np.square(y_test - test_output))</w:t>
+      </w:r>
+    </w:p>
+    <w:p>
+      <w:pPr>
+        <w:spacing w:line="19" w:lineRule="atLeast"/>
+        <w:ind w:firstLine="284"/>
+        <w:jc w:val="both"/>
         <w:rPr>
           <w:rFonts w:ascii="Consolas" w:eastAsia="Times New Roman" w:hAnsi="Consolas"/>
           <w:sz w:val="18"/>
           <w:szCs w:val="18"/>
           <w:lang w:eastAsia="pt-BR"/>
         </w:rPr>
-        <w:t>X_test</w:t>
-      </w:r>
-      <w:proofErr w:type="spellEnd"/>
-      <w:r>
+      </w:pPr>
+    </w:p>
+    <w:p>
+      <w:pPr>
+        <w:spacing w:line="19" w:lineRule="atLeast"/>
+        <w:ind w:firstLine="284"/>
+        <w:jc w:val="both"/>
         <w:rPr>
           <w:rFonts w:ascii="Consolas" w:eastAsia="Times New Roman" w:hAnsi="Consolas"/>
           <w:sz w:val="18"/>
           <w:szCs w:val="18"/>
           <w:lang w:eastAsia="pt-BR"/>
         </w:rPr>
-        <w:t>)</w:t>
-      </w:r>
-    </w:p>
-    <w:p>
-      <w:pPr>
-        <w:spacing w:line="19" w:lineRule="atLeast"/>
-        <w:ind w:firstLine="284"/>
-        <w:jc w:val="both"/>
+      </w:pPr>
+      <w:r>
         <w:rPr>
           <w:rFonts w:ascii="Consolas" w:eastAsia="Times New Roman" w:hAnsi="Consolas"/>
           <w:sz w:val="18"/>
           <w:szCs w:val="18"/>
           <w:lang w:eastAsia="pt-BR"/>
         </w:rPr>
-      </w:pPr>
-    </w:p>
-    <w:p>
-      <w:pPr>
-        <w:spacing w:line="19" w:lineRule="atLeast"/>
-        <w:ind w:firstLine="284"/>
-        <w:jc w:val="both"/>
-        <w:rPr>
-          <w:rFonts w:ascii="Consolas" w:eastAsia="Times New Roman" w:hAnsi="Consolas"/>
-          <w:sz w:val="18"/>
-          <w:szCs w:val="18"/>
-          <w:lang w:eastAsia="pt-BR"/>
-        </w:rPr>
-      </w:pPr>
-      <w:r>
-        <w:rPr>
-          <w:rFonts w:ascii="Consolas" w:eastAsia="Times New Roman" w:hAnsi="Consolas"/>
-          <w:sz w:val="18"/>
-          <w:szCs w:val="18"/>
-          <w:lang w:eastAsia="pt-BR"/>
-        </w:rPr>
-        <w:lastRenderedPageBreak/>
-        <w:t xml:space="preserve">    </w:t>
-      </w:r>
-      <w:proofErr w:type="spellStart"/>
-      <w:r>
-        <w:rPr>
-          <w:rFonts w:ascii="Consolas" w:eastAsia="Times New Roman" w:hAnsi="Consolas"/>
-          <w:sz w:val="18"/>
-          <w:szCs w:val="18"/>
-          <w:lang w:eastAsia="pt-BR"/>
-        </w:rPr>
-        <w:t>test_error</w:t>
-      </w:r>
-      <w:proofErr w:type="spellEnd"/>
-      <w:r>
-        <w:rPr>
-          <w:rFonts w:ascii="Consolas" w:eastAsia="Times New Roman" w:hAnsi="Consolas"/>
-          <w:sz w:val="18"/>
-          <w:szCs w:val="18"/>
-          <w:lang w:eastAsia="pt-BR"/>
-        </w:rPr>
-        <w:t xml:space="preserve"> = </w:t>
-      </w:r>
-      <w:proofErr w:type="spellStart"/>
-      <w:proofErr w:type="gramStart"/>
-      <w:r>
-        <w:rPr>
-          <w:rFonts w:ascii="Consolas" w:eastAsia="Times New Roman" w:hAnsi="Consolas"/>
-          <w:sz w:val="18"/>
-          <w:szCs w:val="18"/>
-          <w:lang w:eastAsia="pt-BR"/>
-        </w:rPr>
-        <w:t>np.mean</w:t>
-      </w:r>
-      <w:proofErr w:type="spellEnd"/>
-      <w:proofErr w:type="gramEnd"/>
-      <w:r>
-        <w:rPr>
-          <w:rFonts w:ascii="Consolas" w:eastAsia="Times New Roman" w:hAnsi="Consolas"/>
-          <w:sz w:val="18"/>
-          <w:szCs w:val="18"/>
-          <w:lang w:eastAsia="pt-BR"/>
-        </w:rPr>
-        <w:t>(</w:t>
-      </w:r>
-      <w:proofErr w:type="spellStart"/>
-      <w:r>
-        <w:rPr>
-          <w:rFonts w:ascii="Consolas" w:eastAsia="Times New Roman" w:hAnsi="Consolas"/>
-          <w:sz w:val="18"/>
-          <w:szCs w:val="18"/>
-          <w:lang w:eastAsia="pt-BR"/>
-        </w:rPr>
-        <w:t>np.square</w:t>
-      </w:r>
-      <w:proofErr w:type="spellEnd"/>
-      <w:r>
-        <w:rPr>
-          <w:rFonts w:ascii="Consolas" w:eastAsia="Times New Roman" w:hAnsi="Consolas"/>
-          <w:sz w:val="18"/>
-          <w:szCs w:val="18"/>
-          <w:lang w:eastAsia="pt-BR"/>
-        </w:rPr>
-        <w:t>(</w:t>
-      </w:r>
-      <w:proofErr w:type="spellStart"/>
-      <w:r>
-        <w:rPr>
-          <w:rFonts w:ascii="Consolas" w:eastAsia="Times New Roman" w:hAnsi="Consolas"/>
-          <w:sz w:val="18"/>
-          <w:szCs w:val="18"/>
-          <w:lang w:eastAsia="pt-BR"/>
-        </w:rPr>
-        <w:t>y_test</w:t>
-      </w:r>
-      <w:proofErr w:type="spellEnd"/>
-      <w:r>
-        <w:rPr>
-          <w:rFonts w:ascii="Consolas" w:eastAsia="Times New Roman" w:hAnsi="Consolas"/>
-          <w:sz w:val="18"/>
-          <w:szCs w:val="18"/>
-          <w:lang w:eastAsia="pt-BR"/>
-        </w:rPr>
-        <w:t xml:space="preserve"> - </w:t>
-      </w:r>
-      <w:proofErr w:type="spellStart"/>
-      <w:r>
-        <w:rPr>
-          <w:rFonts w:ascii="Consolas" w:eastAsia="Times New Roman" w:hAnsi="Consolas"/>
-          <w:sz w:val="18"/>
-          <w:szCs w:val="18"/>
-          <w:lang w:eastAsia="pt-BR"/>
-        </w:rPr>
-        <w:t>test_output</w:t>
-      </w:r>
-      <w:proofErr w:type="spellEnd"/>
-      <w:r>
-        <w:rPr>
-          <w:rFonts w:ascii="Consolas" w:eastAsia="Times New Roman" w:hAnsi="Consolas"/>
-          <w:sz w:val="18"/>
-          <w:szCs w:val="18"/>
-          <w:lang w:eastAsia="pt-BR"/>
-        </w:rPr>
-        <w:t>))</w:t>
-      </w:r>
-    </w:p>
-    <w:p>
-      <w:pPr>
-        <w:spacing w:line="19" w:lineRule="atLeast"/>
-        <w:ind w:firstLine="284"/>
-        <w:jc w:val="both"/>
-        <w:rPr>
-          <w:rFonts w:ascii="Consolas" w:eastAsia="Times New Roman" w:hAnsi="Consolas"/>
-          <w:sz w:val="18"/>
-          <w:szCs w:val="18"/>
-          <w:lang w:eastAsia="pt-BR"/>
-        </w:rPr>
-      </w:pPr>
-    </w:p>
-    <w:p>
-      <w:pPr>
-        <w:spacing w:line="19" w:lineRule="atLeast"/>
-        <w:ind w:firstLine="284"/>
-        <w:jc w:val="both"/>
-        <w:rPr>
-          <w:rFonts w:ascii="Consolas" w:eastAsia="Times New Roman" w:hAnsi="Consolas"/>
-          <w:sz w:val="18"/>
-          <w:szCs w:val="18"/>
-          <w:lang w:eastAsia="pt-BR"/>
-        </w:rPr>
-      </w:pPr>
-      <w:r>
-        <w:rPr>
-          <w:rFonts w:ascii="Consolas" w:eastAsia="Times New Roman" w:hAnsi="Consolas"/>
-          <w:sz w:val="18"/>
-          <w:szCs w:val="18"/>
-          <w:lang w:eastAsia="pt-BR"/>
-        </w:rPr>
-        <w:t xml:space="preserve">    </w:t>
-      </w:r>
-      <w:proofErr w:type="gramStart"/>
-      <w:r>
-        <w:rPr>
-          <w:rFonts w:ascii="Consolas" w:eastAsia="Times New Roman" w:hAnsi="Consolas"/>
-          <w:sz w:val="18"/>
-          <w:szCs w:val="18"/>
-          <w:lang w:eastAsia="pt-BR"/>
-        </w:rPr>
-        <w:t>print(</w:t>
-      </w:r>
-      <w:proofErr w:type="gramEnd"/>
-      <w:r>
-        <w:rPr>
-          <w:rFonts w:ascii="Consolas" w:eastAsia="Times New Roman" w:hAnsi="Consolas"/>
-          <w:sz w:val="18"/>
-          <w:szCs w:val="18"/>
-          <w:lang w:eastAsia="pt-BR"/>
-        </w:rPr>
-        <w:t xml:space="preserve">"Test Error:", </w:t>
-      </w:r>
-      <w:proofErr w:type="spellStart"/>
-      <w:r>
-        <w:rPr>
-          <w:rFonts w:ascii="Consolas" w:eastAsia="Times New Roman" w:hAnsi="Consolas"/>
-          <w:sz w:val="18"/>
-          <w:szCs w:val="18"/>
-          <w:lang w:eastAsia="pt-BR"/>
-        </w:rPr>
-        <w:t>test_error</w:t>
-      </w:r>
-      <w:proofErr w:type="spellEnd"/>
-      <w:r>
-        <w:rPr>
-          <w:rFonts w:ascii="Consolas" w:eastAsia="Times New Roman" w:hAnsi="Consolas"/>
-          <w:sz w:val="18"/>
-          <w:szCs w:val="18"/>
-          <w:lang w:eastAsia="pt-BR"/>
-        </w:rPr>
-        <w:t>)</w:t>
+        <w:t xml:space="preserve">    print("Test Error:", test_error)</w:t>
       </w:r>
     </w:p>
     <w:p>
@@ -2175,7 +1405,6 @@
         </w:rPr>
         <w:t xml:space="preserve">O código acima mostra de forma superficial como o framework deve gerar resultados. Iremos mostrar agora de forma mais profunda os elementos da rede. A classe </w:t>
       </w:r>
-      <w:proofErr w:type="spellStart"/>
       <w:r>
         <w:rPr>
           <w:b/>
@@ -2185,40 +1414,11 @@
         </w:rPr>
         <w:t>NeuralNetwork</w:t>
       </w:r>
-      <w:proofErr w:type="spellEnd"/>
-      <w:r>
-        <w:rPr>
-          <w:lang w:val="pt-BR"/>
-        </w:rPr>
-        <w:t xml:space="preserve">, que representa uma rede neural de uma camada escondida, tem seus parâmetros definidos (tal como tamanho do input, tamanho da </w:t>
-      </w:r>
-      <w:proofErr w:type="spellStart"/>
-      <w:r>
-        <w:rPr>
-          <w:lang w:val="pt-BR"/>
-        </w:rPr>
-        <w:t>hidden</w:t>
-      </w:r>
-      <w:proofErr w:type="spellEnd"/>
-      <w:r>
-        <w:rPr>
-          <w:lang w:val="pt-BR"/>
-        </w:rPr>
-        <w:t xml:space="preserve"> </w:t>
-      </w:r>
-      <w:proofErr w:type="spellStart"/>
-      <w:r>
-        <w:rPr>
-          <w:lang w:val="pt-BR"/>
-        </w:rPr>
-        <w:t>layer</w:t>
-      </w:r>
-      <w:proofErr w:type="spellEnd"/>
-      <w:r>
-        <w:rPr>
-          <w:lang w:val="pt-BR"/>
-        </w:rPr>
-        <w:t>, tamanho do output e taxa de aprendizado) e seus pesos inicializados. Nesse momento são gravados os valores dos pesos para serem posteriormente comparados.</w:t>
+      <w:r>
+        <w:rPr>
+          <w:lang w:val="pt-BR"/>
+        </w:rPr>
+        <w:t>, que representa uma rede neural de uma camada escondida, tem seus parâmetros definidos (tal como tamanho do input, tamanho da hidden layer, tamanho do output e taxa de aprendizado) e seus pesos inicializados. Nesse momento são gravados os valores dos pesos para serem posteriormente comparados.</w:t>
       </w:r>
     </w:p>
     <w:p>
@@ -2246,10 +1446,49 @@
           <w:szCs w:val="18"/>
           <w:lang w:eastAsia="pt-BR"/>
         </w:rPr>
-        <w:t xml:space="preserve"># </w:t>
-      </w:r>
-      <w:proofErr w:type="spellStart"/>
-      <w:r>
+        <w:t># Inicializando os pesos</w:t>
+      </w:r>
+    </w:p>
+    <w:p>
+      <w:pPr>
+        <w:spacing w:line="19" w:lineRule="atLeast"/>
+        <w:ind w:firstLine="284"/>
+        <w:jc w:val="both"/>
+        <w:rPr>
+          <w:rFonts w:ascii="Consolas" w:eastAsia="Times New Roman" w:hAnsi="Consolas"/>
+          <w:sz w:val="18"/>
+          <w:szCs w:val="18"/>
+          <w:lang w:eastAsia="pt-BR"/>
+        </w:rPr>
+      </w:pPr>
+      <w:r>
+        <w:rPr>
+          <w:rFonts w:ascii="Consolas" w:eastAsia="Times New Roman" w:hAnsi="Consolas"/>
+          <w:sz w:val="18"/>
+          <w:szCs w:val="18"/>
+          <w:lang w:eastAsia="pt-BR"/>
+        </w:rPr>
+        <w:t>self.weights_input_hidden = np.random.uniform(-1, 1, size=(self.input_size, self.hidden_size))</w:t>
+      </w:r>
+    </w:p>
+    <w:p>
+      <w:pPr>
+        <w:spacing w:line="19" w:lineRule="atLeast"/>
+        <w:ind w:firstLine="284"/>
+        <w:jc w:val="both"/>
+        <w:rPr>
+          <w:rFonts w:ascii="Consolas" w:eastAsia="Times New Roman" w:hAnsi="Consolas"/>
+          <w:sz w:val="18"/>
+          <w:szCs w:val="18"/>
+          <w:lang w:eastAsia="pt-BR"/>
+        </w:rPr>
+      </w:pPr>
+    </w:p>
+    <w:p>
+      <w:pPr>
+        <w:spacing w:line="19" w:lineRule="atLeast"/>
+        <w:ind w:firstLine="284"/>
+        <w:jc w:val="both"/>
         <w:rPr>
           <w:rFonts w:ascii="Consolas" w:eastAsia="Times New Roman" w:hAnsi="Consolas"/>
           <w:b/>
@@ -2259,9 +1498,7 @@
           <w:szCs w:val="18"/>
           <w:lang w:eastAsia="pt-BR"/>
         </w:rPr>
-        <w:t>Inicializando</w:t>
-      </w:r>
-      <w:proofErr w:type="spellEnd"/>
+      </w:pPr>
       <w:r>
         <w:rPr>
           <w:rFonts w:ascii="Consolas" w:eastAsia="Times New Roman" w:hAnsi="Consolas"/>
@@ -2272,9 +1509,8 @@
           <w:szCs w:val="18"/>
           <w:lang w:eastAsia="pt-BR"/>
         </w:rPr>
-        <w:t xml:space="preserve"> </w:t>
-      </w:r>
-      <w:proofErr w:type="spellStart"/>
+        <w:t xml:space="preserve"># </w:t>
+      </w:r>
       <w:r>
         <w:rPr>
           <w:rFonts w:ascii="Consolas" w:eastAsia="Times New Roman" w:hAnsi="Consolas"/>
@@ -2285,1732 +1521,852 @@
           <w:szCs w:val="18"/>
           <w:lang w:eastAsia="pt-BR"/>
         </w:rPr>
-        <w:t>os</w:t>
-      </w:r>
-      <w:proofErr w:type="spellEnd"/>
-      <w:r>
-        <w:rPr>
-          <w:rFonts w:ascii="Consolas" w:eastAsia="Times New Roman" w:hAnsi="Consolas"/>
+        <w:t>Salvando os pesos iniciais</w:t>
+      </w:r>
+    </w:p>
+    <w:p>
+      <w:pPr>
+        <w:spacing w:line="19" w:lineRule="atLeast"/>
+        <w:ind w:firstLine="284"/>
+        <w:jc w:val="both"/>
+        <w:rPr>
+          <w:rFonts w:ascii="Consolas" w:eastAsia="Times New Roman" w:hAnsi="Consolas"/>
+          <w:sz w:val="18"/>
+          <w:szCs w:val="18"/>
+          <w:lang w:eastAsia="pt-BR"/>
+        </w:rPr>
+      </w:pPr>
+      <w:r>
+        <w:rPr>
+          <w:rFonts w:ascii="Consolas" w:eastAsia="Times New Roman" w:hAnsi="Consolas"/>
+          <w:sz w:val="18"/>
+          <w:szCs w:val="18"/>
+          <w:lang w:eastAsia="pt-BR"/>
+        </w:rPr>
+        <w:t>self.weights_input_hidden_before = copy.copy(self.weights_input_hidden)</w:t>
+      </w:r>
+    </w:p>
+    <w:p>
+      <w:pPr>
+        <w:spacing w:line="19" w:lineRule="atLeast"/>
+        <w:ind w:firstLine="284"/>
+        <w:jc w:val="both"/>
+        <w:rPr>
+          <w:rFonts w:ascii="Consolas" w:eastAsia="Times New Roman" w:hAnsi="Consolas"/>
+          <w:sz w:val="18"/>
+          <w:szCs w:val="18"/>
+          <w:lang w:eastAsia="pt-BR"/>
+        </w:rPr>
+      </w:pPr>
+    </w:p>
+    <w:p>
+      <w:pPr>
+        <w:spacing w:line="19" w:lineRule="atLeast"/>
+        <w:ind w:firstLine="284"/>
+        <w:jc w:val="both"/>
+        <w:rPr>
+          <w:lang w:val="pt-BR"/>
+        </w:rPr>
+      </w:pPr>
+      <w:r>
+        <w:rPr>
+          <w:lang w:val="pt-BR"/>
+        </w:rPr>
+        <w:t xml:space="preserve">A </w:t>
+      </w:r>
+      <w:r>
+        <w:rPr>
+          <w:lang w:val="pt-BR"/>
+        </w:rPr>
+        <w:t xml:space="preserve">função </w:t>
+      </w:r>
+      <w:r>
+        <w:rPr>
+          <w:b/>
+          <w:bCs/>
+          <w:color w:val="1F3864" w:themeColor="accent1" w:themeShade="80"/>
+          <w:lang w:val="pt-BR"/>
+        </w:rPr>
+        <w:t>Forward</w:t>
+      </w:r>
+      <w:r>
+        <w:rPr>
+          <w:lang w:val="pt-BR"/>
+        </w:rPr>
+        <w:t xml:space="preserve">, que representa a etapa de Feed Forward da rede é descrita a seguir. </w:t>
+      </w:r>
+      <w:r>
+        <w:rPr>
+          <w:lang w:val="pt-BR"/>
+        </w:rPr>
+        <w:t>Nela os</w:t>
+      </w:r>
+      <w:r>
+        <w:rPr>
+          <w:lang w:val="pt-BR"/>
+        </w:rPr>
+        <w:t xml:space="preserve"> dados de entrada são multiplicados pelos pesos naquele momento</w:t>
+      </w:r>
+      <w:r>
+        <w:rPr>
+          <w:lang w:val="pt-BR"/>
+        </w:rPr>
+        <w:t xml:space="preserve">. </w:t>
+      </w:r>
+      <w:r>
+        <w:rPr>
+          <w:lang w:val="pt-BR"/>
+        </w:rPr>
+        <w:t xml:space="preserve"> Então, o resultado disso (equivalente à camada escondida) é multiplicada pela sua função</w:t>
+      </w:r>
+      <w:r>
+        <w:rPr>
+          <w:lang w:val="pt-BR"/>
+        </w:rPr>
+        <w:t xml:space="preserve"> </w:t>
+      </w:r>
+      <w:r>
+        <w:rPr>
+          <w:lang w:val="pt-BR"/>
+        </w:rPr>
+        <w:t>de ativação naquele ponto. Por fim, o output é retornado como sendo a função de ativação multiplicada pelo resultado de e os pesos da camada escondida.</w:t>
+      </w:r>
+    </w:p>
+    <w:p>
+      <w:pPr>
+        <w:spacing w:line="19" w:lineRule="atLeast"/>
+        <w:ind w:firstLine="284"/>
+        <w:jc w:val="both"/>
+        <w:rPr>
+          <w:rFonts w:ascii="Consolas" w:hAnsi="Consolas"/>
+          <w:sz w:val="18"/>
+          <w:szCs w:val="18"/>
+        </w:rPr>
+      </w:pPr>
+      <w:r>
+        <w:rPr>
+          <w:rFonts w:ascii="Consolas" w:hAnsi="Consolas"/>
+          <w:sz w:val="18"/>
+          <w:szCs w:val="18"/>
+        </w:rPr>
+        <w:t xml:space="preserve">self.hidden_input=np.dot(X_train,self.weights_input_hidden) </w:t>
+      </w:r>
+    </w:p>
+    <w:p>
+      <w:pPr>
+        <w:spacing w:line="19" w:lineRule="atLeast"/>
+        <w:ind w:firstLine="284"/>
+        <w:jc w:val="both"/>
+        <w:rPr>
+          <w:rFonts w:ascii="Consolas" w:hAnsi="Consolas"/>
+          <w:sz w:val="18"/>
+          <w:szCs w:val="18"/>
+        </w:rPr>
+      </w:pPr>
+    </w:p>
+    <w:p>
+      <w:pPr>
+        <w:spacing w:line="19" w:lineRule="atLeast"/>
+        <w:ind w:firstLine="284"/>
+        <w:jc w:val="both"/>
+        <w:rPr>
+          <w:rFonts w:ascii="Consolas" w:hAnsi="Consolas"/>
+          <w:sz w:val="18"/>
+          <w:szCs w:val="18"/>
+        </w:rPr>
+      </w:pPr>
+      <w:r>
+        <w:rPr>
+          <w:rFonts w:ascii="Consolas" w:hAnsi="Consolas"/>
+          <w:sz w:val="18"/>
+          <w:szCs w:val="18"/>
+        </w:rPr>
+        <w:t xml:space="preserve">self.hidden_output = sigmoid(self.hidden_input)     </w:t>
+      </w:r>
+    </w:p>
+    <w:p>
+      <w:pPr>
+        <w:spacing w:line="19" w:lineRule="atLeast"/>
+        <w:ind w:firstLine="284"/>
+        <w:jc w:val="both"/>
+        <w:rPr>
+          <w:rFonts w:ascii="Consolas" w:hAnsi="Consolas"/>
+          <w:sz w:val="18"/>
+          <w:szCs w:val="18"/>
+        </w:rPr>
+      </w:pPr>
+    </w:p>
+    <w:p>
+      <w:pPr>
+        <w:spacing w:line="19" w:lineRule="atLeast"/>
+        <w:ind w:firstLine="284"/>
+        <w:jc w:val="both"/>
+        <w:rPr>
+          <w:rFonts w:ascii="Consolas" w:hAnsi="Consolas"/>
+          <w:sz w:val="18"/>
+          <w:szCs w:val="18"/>
+        </w:rPr>
+      </w:pPr>
+      <w:r>
+        <w:rPr>
+          <w:rFonts w:ascii="Consolas" w:hAnsi="Consolas"/>
+          <w:sz w:val="18"/>
+          <w:szCs w:val="18"/>
+        </w:rPr>
+        <w:t>self.output = sigmoid(np.dot(self.hidden_output, self.weights_hidden_output))</w:t>
+      </w:r>
+    </w:p>
+    <w:p>
+      <w:pPr>
+        <w:spacing w:line="19" w:lineRule="atLeast"/>
+        <w:ind w:firstLine="284"/>
+        <w:jc w:val="both"/>
+      </w:pPr>
+    </w:p>
+    <w:p>
+      <w:pPr>
+        <w:spacing w:line="19" w:lineRule="atLeast"/>
+        <w:ind w:firstLine="284"/>
+        <w:jc w:val="both"/>
+        <w:rPr>
+          <w:lang w:val="pt-BR"/>
+        </w:rPr>
+      </w:pPr>
+      <w:r>
+        <w:rPr>
+          <w:lang w:val="pt-BR"/>
+        </w:rPr>
+        <w:t xml:space="preserve">Finalmente, a etapa de </w:t>
+      </w:r>
+      <w:r>
+        <w:rPr>
+          <w:b/>
+          <w:bCs/>
+          <w:color w:val="002060"/>
+          <w:lang w:val="pt-BR"/>
+        </w:rPr>
+        <w:t>backpropagation</w:t>
+      </w:r>
+      <w:r>
+        <w:rPr>
+          <w:lang w:val="pt-BR"/>
+        </w:rPr>
+        <w:t>.</w:t>
+      </w:r>
+      <w:r>
+        <w:rPr>
+          <w:lang w:val="pt-BR"/>
+        </w:rPr>
+        <w:t xml:space="preserve"> </w:t>
+      </w:r>
+      <w:r>
+        <w:rPr>
+          <w:lang w:val="pt-BR"/>
+        </w:rPr>
+        <w:t>Nela, o</w:t>
+      </w:r>
+      <w:r>
+        <w:rPr>
+          <w:lang w:val="pt-BR"/>
+        </w:rPr>
+        <w:t xml:space="preserve"> erro é definido como o resultado esperado menos o resultado do treino naquele momento</w:t>
+      </w:r>
+      <w:r>
+        <w:rPr>
+          <w:lang w:val="pt-BR"/>
+        </w:rPr>
+        <w:t xml:space="preserve">. </w:t>
+      </w:r>
+      <w:r>
+        <w:rPr>
+          <w:lang w:val="pt-BR"/>
+        </w:rPr>
+        <w:t>O gradiente de erro</w:t>
+      </w:r>
+      <w:r>
+        <w:rPr>
+          <w:lang w:val="pt-BR"/>
+        </w:rPr>
+        <w:t xml:space="preserve"> é a derivada da função de ativação multiplicada pelo erro</w:t>
+      </w:r>
+      <w:r>
+        <w:rPr>
+          <w:lang w:val="pt-BR"/>
+        </w:rPr>
+        <w:t>.</w:t>
+      </w:r>
+    </w:p>
+    <w:p>
+      <w:pPr>
+        <w:spacing w:line="19" w:lineRule="atLeast"/>
+        <w:ind w:firstLine="284"/>
+        <w:jc w:val="both"/>
+        <w:rPr>
+          <w:rFonts w:ascii="Consolas" w:hAnsi="Consolas"/>
+          <w:sz w:val="18"/>
+          <w:szCs w:val="18"/>
+        </w:rPr>
+      </w:pPr>
+      <w:r>
+        <w:rPr>
+          <w:rFonts w:ascii="Consolas" w:hAnsi="Consolas"/>
+          <w:sz w:val="18"/>
+          <w:szCs w:val="18"/>
+        </w:rPr>
+        <w:t xml:space="preserve">error = y_train - output </w:t>
+      </w:r>
+    </w:p>
+    <w:p>
+      <w:pPr>
+        <w:spacing w:line="19" w:lineRule="atLeast"/>
+        <w:ind w:firstLine="284"/>
+        <w:jc w:val="both"/>
+        <w:rPr>
+          <w:rFonts w:ascii="Consolas" w:hAnsi="Consolas"/>
+          <w:sz w:val="18"/>
+          <w:szCs w:val="18"/>
+        </w:rPr>
+      </w:pPr>
+      <w:r>
+        <w:rPr>
+          <w:rFonts w:ascii="Consolas" w:hAnsi="Consolas"/>
+          <w:sz w:val="18"/>
+          <w:szCs w:val="18"/>
+        </w:rPr>
+        <w:t xml:space="preserve">output_delta = error * sigmoid_derivative(output) </w:t>
+      </w:r>
+    </w:p>
+    <w:p>
+      <w:pPr>
+        <w:spacing w:line="19" w:lineRule="atLeast"/>
+        <w:jc w:val="both"/>
+      </w:pPr>
+    </w:p>
+    <w:p>
+      <w:pPr>
+        <w:spacing w:line="19" w:lineRule="atLeast"/>
+        <w:ind w:firstLine="284"/>
+        <w:jc w:val="both"/>
+        <w:rPr>
+          <w:lang w:val="pt-BR"/>
+        </w:rPr>
+      </w:pPr>
+      <w:r>
+        <w:rPr>
+          <w:lang w:val="pt-BR"/>
+        </w:rPr>
+        <w:t xml:space="preserve">Da mesma forma, o erro na camada escondida é esse </w:t>
+      </w:r>
+      <w:r>
+        <w:rPr>
+          <w:lang w:val="pt-BR"/>
+        </w:rPr>
+        <w:t>gradiente</w:t>
+      </w:r>
+      <w:r>
+        <w:rPr>
+          <w:lang w:val="pt-BR"/>
+        </w:rPr>
+        <w:t xml:space="preserve"> multiplicado por cada peso dessa camada</w:t>
+      </w:r>
+      <w:r>
+        <w:rPr>
+          <w:lang w:val="pt-BR"/>
+        </w:rPr>
+        <w:t xml:space="preserve">. </w:t>
+      </w:r>
+      <w:r>
+        <w:rPr>
+          <w:lang w:val="pt-BR"/>
+        </w:rPr>
+        <w:t xml:space="preserve">E assim </w:t>
+      </w:r>
+      <w:r>
+        <w:rPr>
+          <w:lang w:val="pt-BR"/>
+        </w:rPr>
+        <w:t>o gradiente de erro</w:t>
+      </w:r>
+      <w:r>
+        <w:rPr>
+          <w:lang w:val="pt-BR"/>
+        </w:rPr>
+        <w:t xml:space="preserve"> da camada escondida vai ser</w:t>
+      </w:r>
+      <w:r>
+        <w:rPr>
+          <w:lang w:val="pt-BR"/>
+        </w:rPr>
+        <w:t xml:space="preserve"> o</w:t>
+      </w:r>
+      <w:r>
+        <w:rPr>
+          <w:lang w:val="pt-BR"/>
+        </w:rPr>
+        <w:t xml:space="preserve"> erro de cada neurônio</w:t>
+      </w:r>
+      <w:r>
+        <w:rPr>
+          <w:lang w:val="pt-BR"/>
+        </w:rPr>
+        <w:t xml:space="preserve"> multiplicado pela</w:t>
+      </w:r>
+      <w:r>
+        <w:rPr>
+          <w:lang w:val="pt-BR"/>
+        </w:rPr>
+        <w:t xml:space="preserve"> derivada da função de ativação</w:t>
+      </w:r>
+      <w:r>
+        <w:rPr>
+          <w:lang w:val="pt-BR"/>
+        </w:rPr>
+        <w:t xml:space="preserve"> daquela camada</w:t>
+      </w:r>
+      <w:r>
+        <w:rPr>
+          <w:lang w:val="pt-BR"/>
+        </w:rPr>
+        <w:t>.</w:t>
+      </w:r>
+    </w:p>
+    <w:p>
+      <w:pPr>
+        <w:spacing w:line="19" w:lineRule="atLeast"/>
+        <w:jc w:val="both"/>
+        <w:rPr>
+          <w:rFonts w:ascii="Consolas" w:hAnsi="Consolas"/>
+          <w:sz w:val="18"/>
+          <w:szCs w:val="18"/>
+        </w:rPr>
+      </w:pPr>
+      <w:r>
+        <w:rPr>
+          <w:rFonts w:ascii="Consolas" w:hAnsi="Consolas"/>
+          <w:sz w:val="18"/>
+          <w:szCs w:val="18"/>
+        </w:rPr>
+        <w:t>hidden_error= output_delta.dot(self.weights_hidden_output.T)</w:t>
+      </w:r>
+    </w:p>
+    <w:p>
+      <w:pPr>
+        <w:spacing w:line="19" w:lineRule="atLeast"/>
+        <w:jc w:val="both"/>
+        <w:rPr>
+          <w:rFonts w:ascii="Consolas" w:hAnsi="Consolas"/>
+          <w:sz w:val="18"/>
+          <w:szCs w:val="18"/>
+        </w:rPr>
+      </w:pPr>
+    </w:p>
+    <w:p>
+      <w:pPr>
+        <w:spacing w:line="19" w:lineRule="atLeast"/>
+        <w:jc w:val="both"/>
+        <w:rPr>
+          <w:rFonts w:ascii="Consolas" w:hAnsi="Consolas"/>
+          <w:sz w:val="18"/>
+          <w:szCs w:val="18"/>
+        </w:rPr>
+      </w:pPr>
+      <w:r>
+        <w:rPr>
+          <w:rFonts w:ascii="Consolas" w:hAnsi="Consolas"/>
+          <w:sz w:val="18"/>
+          <w:szCs w:val="18"/>
+        </w:rPr>
+        <w:t>hidden_delta=hidden_error*sigmoid_derivative(self.hidden_output)</w:t>
+      </w:r>
+    </w:p>
+    <w:p>
+      <w:pPr>
+        <w:spacing w:line="19" w:lineRule="atLeast"/>
+        <w:jc w:val="both"/>
+      </w:pPr>
+    </w:p>
+    <w:p>
+      <w:pPr>
+        <w:spacing w:line="19" w:lineRule="atLeast"/>
+        <w:ind w:firstLine="284"/>
+        <w:jc w:val="both"/>
+        <w:rPr>
+          <w:lang w:val="pt-BR"/>
+        </w:rPr>
+      </w:pPr>
+      <w:r>
+        <w:rPr>
+          <w:lang w:val="pt-BR"/>
+        </w:rPr>
+        <w:t>Po</w:t>
+      </w:r>
+      <w:r>
+        <w:rPr>
+          <w:lang w:val="pt-BR"/>
+        </w:rPr>
+        <w:t xml:space="preserve">r fim, </w:t>
+      </w:r>
+      <w:r>
+        <w:rPr>
+          <w:lang w:val="pt-BR"/>
+        </w:rPr>
+        <w:t>os pesos da camada oculta e camada de saída são atualizados com base no sinal de erro na camada de saída e n</w:t>
+      </w:r>
+      <w:r>
+        <w:rPr>
+          <w:lang w:val="pt-BR"/>
+        </w:rPr>
+        <w:t>o erro da</w:t>
+      </w:r>
+      <w:r>
+        <w:rPr>
+          <w:lang w:val="pt-BR"/>
+        </w:rPr>
+        <w:t xml:space="preserve"> camada oculta</w:t>
+      </w:r>
+      <w:r>
+        <w:rPr>
+          <w:lang w:val="pt-BR"/>
+        </w:rPr>
+        <w:t>.</w:t>
+      </w:r>
+    </w:p>
+    <w:p>
+      <w:pPr>
+        <w:spacing w:line="19" w:lineRule="atLeast"/>
+        <w:jc w:val="both"/>
+        <w:rPr>
+          <w:rFonts w:ascii="Consolas" w:hAnsi="Consolas"/>
+          <w:sz w:val="18"/>
+          <w:szCs w:val="18"/>
+        </w:rPr>
+      </w:pPr>
+      <w:r>
+        <w:rPr>
+          <w:rFonts w:ascii="Consolas" w:hAnsi="Consolas"/>
+          <w:sz w:val="18"/>
+          <w:szCs w:val="18"/>
+        </w:rPr>
+        <w:t>self.weights_hidden_output+=self.hidden_output.T.dot(output_delta) * self.learning_rate</w:t>
+      </w:r>
+    </w:p>
+    <w:p>
+      <w:pPr>
+        <w:spacing w:line="19" w:lineRule="atLeast"/>
+        <w:jc w:val="both"/>
+        <w:rPr>
+          <w:rFonts w:ascii="Consolas" w:hAnsi="Consolas"/>
+          <w:sz w:val="18"/>
+          <w:szCs w:val="18"/>
+        </w:rPr>
+      </w:pPr>
+    </w:p>
+    <w:p>
+      <w:pPr>
+        <w:spacing w:line="19" w:lineRule="atLeast"/>
+        <w:jc w:val="both"/>
+        <w:rPr>
+          <w:rFonts w:ascii="Consolas" w:hAnsi="Consolas"/>
+          <w:sz w:val="18"/>
+          <w:szCs w:val="18"/>
+        </w:rPr>
+      </w:pPr>
+      <w:r>
+        <w:rPr>
+          <w:rFonts w:ascii="Consolas" w:hAnsi="Consolas"/>
+          <w:sz w:val="18"/>
+          <w:szCs w:val="18"/>
+        </w:rPr>
+        <w:t>self.weights_input_hidden += X_train.T.dot(hidden_delta)* self.learning_rate</w:t>
+      </w:r>
+    </w:p>
+    <w:p>
+      <w:pPr>
+        <w:spacing w:line="19" w:lineRule="atLeast"/>
+        <w:ind w:firstLine="284"/>
+        <w:jc w:val="both"/>
+      </w:pPr>
+      <w:r>
+        <w:t xml:space="preserve">    </w:t>
+      </w:r>
+    </w:p>
+    <w:p>
+      <w:pPr>
+        <w:spacing w:line="19" w:lineRule="atLeast"/>
+        <w:ind w:firstLine="284"/>
+        <w:jc w:val="both"/>
+        <w:rPr>
+          <w:lang w:val="pt-BR"/>
+        </w:rPr>
+      </w:pPr>
+      <w:r>
+        <w:rPr>
+          <w:lang w:val="pt-BR"/>
+        </w:rPr>
+        <w:t xml:space="preserve">A função </w:t>
+      </w:r>
+      <w:r>
+        <w:rPr>
+          <w:b/>
+          <w:bCs/>
+          <w:color w:val="1F3864" w:themeColor="accent1" w:themeShade="80"/>
+          <w:lang w:val="pt-BR"/>
+        </w:rPr>
+        <w:t>Train</w:t>
+      </w:r>
+      <w:r>
+        <w:rPr>
+          <w:lang w:val="pt-BR"/>
+        </w:rPr>
+        <w:t xml:space="preserve"> descreve a etapa de treino da rede. Após a inicialização dos vetores que irão receber os resultados de erro de treino, erro de validação, a rede é treinada por um número definido de épocas. É chamado o método de feed forward, então o de backpropagation. </w:t>
+      </w:r>
+    </w:p>
+    <w:p>
+      <w:pPr>
+        <w:spacing w:line="19" w:lineRule="atLeast"/>
+        <w:ind w:firstLine="284"/>
+        <w:jc w:val="both"/>
+        <w:rPr>
+          <w:rFonts w:ascii="Consolas" w:hAnsi="Consolas"/>
           <w:b/>
           <w:bCs/>
           <w:color w:val="385623" w:themeColor="accent6" w:themeShade="80"/>
           <w:sz w:val="18"/>
           <w:szCs w:val="18"/>
-          <w:lang w:eastAsia="pt-BR"/>
-        </w:rPr>
-        <w:t xml:space="preserve"> pesos</w:t>
-      </w:r>
-    </w:p>
-    <w:p>
-      <w:pPr>
-        <w:spacing w:line="19" w:lineRule="atLeast"/>
-        <w:ind w:firstLine="284"/>
-        <w:jc w:val="both"/>
-        <w:rPr>
-          <w:rFonts w:ascii="Consolas" w:eastAsia="Times New Roman" w:hAnsi="Consolas"/>
-          <w:sz w:val="18"/>
-          <w:szCs w:val="18"/>
-          <w:lang w:eastAsia="pt-BR"/>
-        </w:rPr>
-      </w:pPr>
-      <w:proofErr w:type="spellStart"/>
-      <w:proofErr w:type="gramStart"/>
-      <w:r>
-        <w:rPr>
-          <w:rFonts w:ascii="Consolas" w:eastAsia="Times New Roman" w:hAnsi="Consolas"/>
-          <w:sz w:val="18"/>
-          <w:szCs w:val="18"/>
-          <w:lang w:eastAsia="pt-BR"/>
-        </w:rPr>
-        <w:t>self.weights</w:t>
-      </w:r>
-      <w:proofErr w:type="gramEnd"/>
-      <w:r>
-        <w:rPr>
-          <w:rFonts w:ascii="Consolas" w:eastAsia="Times New Roman" w:hAnsi="Consolas"/>
-          <w:sz w:val="18"/>
-          <w:szCs w:val="18"/>
-          <w:lang w:eastAsia="pt-BR"/>
-        </w:rPr>
-        <w:t>_input_hidden</w:t>
-      </w:r>
-      <w:proofErr w:type="spellEnd"/>
-      <w:r>
-        <w:rPr>
-          <w:rFonts w:ascii="Consolas" w:eastAsia="Times New Roman" w:hAnsi="Consolas"/>
-          <w:sz w:val="18"/>
-          <w:szCs w:val="18"/>
-          <w:lang w:eastAsia="pt-BR"/>
-        </w:rPr>
-        <w:t xml:space="preserve"> = </w:t>
-      </w:r>
-      <w:proofErr w:type="spellStart"/>
-      <w:r>
-        <w:rPr>
-          <w:rFonts w:ascii="Consolas" w:eastAsia="Times New Roman" w:hAnsi="Consolas"/>
-          <w:sz w:val="18"/>
-          <w:szCs w:val="18"/>
-          <w:lang w:eastAsia="pt-BR"/>
-        </w:rPr>
-        <w:t>np.random.uniform</w:t>
-      </w:r>
-      <w:proofErr w:type="spellEnd"/>
-      <w:r>
-        <w:rPr>
-          <w:rFonts w:ascii="Consolas" w:eastAsia="Times New Roman" w:hAnsi="Consolas"/>
-          <w:sz w:val="18"/>
-          <w:szCs w:val="18"/>
-          <w:lang w:eastAsia="pt-BR"/>
-        </w:rPr>
-        <w:t>(-1, 1, size=(</w:t>
-      </w:r>
-      <w:proofErr w:type="spellStart"/>
-      <w:r>
-        <w:rPr>
-          <w:rFonts w:ascii="Consolas" w:eastAsia="Times New Roman" w:hAnsi="Consolas"/>
-          <w:sz w:val="18"/>
-          <w:szCs w:val="18"/>
-          <w:lang w:eastAsia="pt-BR"/>
-        </w:rPr>
-        <w:t>self.input_size</w:t>
-      </w:r>
-      <w:proofErr w:type="spellEnd"/>
-      <w:r>
-        <w:rPr>
-          <w:rFonts w:ascii="Consolas" w:eastAsia="Times New Roman" w:hAnsi="Consolas"/>
-          <w:sz w:val="18"/>
-          <w:szCs w:val="18"/>
-          <w:lang w:eastAsia="pt-BR"/>
-        </w:rPr>
-        <w:t xml:space="preserve">, </w:t>
-      </w:r>
-      <w:proofErr w:type="spellStart"/>
-      <w:r>
-        <w:rPr>
-          <w:rFonts w:ascii="Consolas" w:eastAsia="Times New Roman" w:hAnsi="Consolas"/>
-          <w:sz w:val="18"/>
-          <w:szCs w:val="18"/>
-          <w:lang w:eastAsia="pt-BR"/>
-        </w:rPr>
-        <w:t>self.hidden_size</w:t>
-      </w:r>
-      <w:proofErr w:type="spellEnd"/>
-      <w:r>
-        <w:rPr>
-          <w:rFonts w:ascii="Consolas" w:eastAsia="Times New Roman" w:hAnsi="Consolas"/>
-          <w:sz w:val="18"/>
-          <w:szCs w:val="18"/>
-          <w:lang w:eastAsia="pt-BR"/>
-        </w:rPr>
-        <w:t>))</w:t>
-      </w:r>
-    </w:p>
-    <w:p>
-      <w:pPr>
-        <w:spacing w:line="19" w:lineRule="atLeast"/>
-        <w:ind w:firstLine="284"/>
-        <w:jc w:val="both"/>
-        <w:rPr>
-          <w:rFonts w:ascii="Consolas" w:eastAsia="Times New Roman" w:hAnsi="Consolas"/>
-          <w:sz w:val="18"/>
-          <w:szCs w:val="18"/>
-          <w:lang w:eastAsia="pt-BR"/>
-        </w:rPr>
-      </w:pPr>
-    </w:p>
-    <w:p>
-      <w:pPr>
-        <w:spacing w:line="19" w:lineRule="atLeast"/>
-        <w:ind w:firstLine="284"/>
-        <w:jc w:val="both"/>
-        <w:rPr>
-          <w:rFonts w:ascii="Consolas" w:eastAsia="Times New Roman" w:hAnsi="Consolas"/>
+        </w:rPr>
+      </w:pPr>
+      <w:r>
+        <w:rPr>
+          <w:rFonts w:ascii="Consolas" w:hAnsi="Consolas"/>
           <w:b/>
           <w:bCs/>
           <w:color w:val="385623" w:themeColor="accent6" w:themeShade="80"/>
           <w:sz w:val="18"/>
           <w:szCs w:val="18"/>
-          <w:lang w:eastAsia="pt-BR"/>
-        </w:rPr>
-      </w:pPr>
-      <w:r>
-        <w:rPr>
-          <w:rFonts w:ascii="Consolas" w:eastAsia="Times New Roman" w:hAnsi="Consolas"/>
+        </w:rPr>
+        <w:t># Feed forward</w:t>
+      </w:r>
+    </w:p>
+    <w:p>
+      <w:pPr>
+        <w:spacing w:line="19" w:lineRule="atLeast"/>
+        <w:ind w:firstLine="284"/>
+        <w:jc w:val="both"/>
+        <w:rPr>
+          <w:rFonts w:ascii="Consolas" w:hAnsi="Consolas"/>
+          <w:sz w:val="18"/>
+          <w:szCs w:val="18"/>
+        </w:rPr>
+      </w:pPr>
+      <w:r>
+        <w:rPr>
+          <w:rFonts w:ascii="Consolas" w:hAnsi="Consolas"/>
+          <w:sz w:val="18"/>
+          <w:szCs w:val="18"/>
+        </w:rPr>
+        <w:t xml:space="preserve"> output = self.forward(X_train)</w:t>
+      </w:r>
+    </w:p>
+    <w:p>
+      <w:pPr>
+        <w:spacing w:line="19" w:lineRule="atLeast"/>
+        <w:ind w:firstLine="284"/>
+        <w:jc w:val="both"/>
+        <w:rPr>
+          <w:rFonts w:ascii="Consolas" w:hAnsi="Consolas"/>
+          <w:color w:val="385623" w:themeColor="accent6" w:themeShade="80"/>
+          <w:sz w:val="18"/>
+          <w:szCs w:val="18"/>
+        </w:rPr>
+      </w:pPr>
+    </w:p>
+    <w:p>
+      <w:pPr>
+        <w:spacing w:line="19" w:lineRule="atLeast"/>
+        <w:ind w:firstLine="284"/>
+        <w:jc w:val="both"/>
+        <w:rPr>
+          <w:rFonts w:ascii="Consolas" w:hAnsi="Consolas"/>
           <w:b/>
           <w:bCs/>
           <w:color w:val="385623" w:themeColor="accent6" w:themeShade="80"/>
           <w:sz w:val="18"/>
           <w:szCs w:val="18"/>
-          <w:lang w:eastAsia="pt-BR"/>
-        </w:rPr>
-        <w:t xml:space="preserve"># </w:t>
-      </w:r>
-      <w:proofErr w:type="spellStart"/>
-      <w:r>
-        <w:rPr>
-          <w:rFonts w:ascii="Consolas" w:eastAsia="Times New Roman" w:hAnsi="Consolas"/>
+        </w:rPr>
+      </w:pPr>
+      <w:r>
+        <w:rPr>
+          <w:rFonts w:ascii="Consolas" w:hAnsi="Consolas"/>
           <w:b/>
           <w:bCs/>
           <w:color w:val="385623" w:themeColor="accent6" w:themeShade="80"/>
           <w:sz w:val="18"/>
           <w:szCs w:val="18"/>
-          <w:lang w:eastAsia="pt-BR"/>
-        </w:rPr>
-        <w:t>Salvando</w:t>
-      </w:r>
-      <w:proofErr w:type="spellEnd"/>
-      <w:r>
-        <w:rPr>
-          <w:rFonts w:ascii="Consolas" w:eastAsia="Times New Roman" w:hAnsi="Consolas"/>
+        </w:rPr>
+        <w:t># Backward propagation</w:t>
+      </w:r>
+    </w:p>
+    <w:p>
+      <w:pPr>
+        <w:spacing w:line="19" w:lineRule="atLeast"/>
+        <w:ind w:firstLine="284"/>
+        <w:jc w:val="both"/>
+        <w:rPr>
+          <w:rFonts w:ascii="Consolas" w:hAnsi="Consolas"/>
+          <w:sz w:val="18"/>
+          <w:szCs w:val="18"/>
+        </w:rPr>
+      </w:pPr>
+      <w:r>
+        <w:rPr>
+          <w:rFonts w:ascii="Consolas" w:hAnsi="Consolas"/>
+          <w:sz w:val="18"/>
+          <w:szCs w:val="18"/>
+        </w:rPr>
+        <w:t>self.backward(X_train, y_train, output)</w:t>
+      </w:r>
+    </w:p>
+    <w:p>
+      <w:pPr>
+        <w:spacing w:line="19" w:lineRule="atLeast"/>
+        <w:ind w:firstLine="284"/>
+        <w:jc w:val="both"/>
+      </w:pPr>
+    </w:p>
+    <w:p>
+      <w:pPr>
+        <w:spacing w:line="19" w:lineRule="atLeast"/>
+        <w:ind w:firstLine="284"/>
+        <w:jc w:val="both"/>
+        <w:rPr>
+          <w:lang w:val="pt-BR"/>
+        </w:rPr>
+      </w:pPr>
+      <w:r>
+        <w:rPr>
+          <w:lang w:val="pt-BR"/>
+        </w:rPr>
+        <w:t xml:space="preserve">Então, é calculado o valor do erro médio quadrático para fins de teste de parada do algoritmo. Esse cálculo é feito tanto nos valores de treino quanto nos valores de validação. </w:t>
+      </w:r>
+      <w:r>
+        <w:rPr>
+          <w:lang w:val="pt-BR"/>
+        </w:rPr>
+        <w:t>Esses valores são gravados nos vetores que foram anteriormente inicializados.</w:t>
+      </w:r>
+    </w:p>
+    <w:p>
+      <w:pPr>
+        <w:spacing w:line="19" w:lineRule="atLeast"/>
+        <w:ind w:firstLine="284"/>
+        <w:jc w:val="both"/>
+        <w:rPr>
+          <w:rFonts w:ascii="Consolas" w:hAnsi="Consolas"/>
           <w:b/>
           <w:bCs/>
           <w:color w:val="385623" w:themeColor="accent6" w:themeShade="80"/>
           <w:sz w:val="18"/>
           <w:szCs w:val="18"/>
-          <w:lang w:eastAsia="pt-BR"/>
-        </w:rPr>
-        <w:t xml:space="preserve"> </w:t>
-      </w:r>
-      <w:proofErr w:type="spellStart"/>
-      <w:r>
-        <w:rPr>
-          <w:rFonts w:ascii="Consolas" w:eastAsia="Times New Roman" w:hAnsi="Consolas"/>
+          <w:lang w:val="pt-BR"/>
+        </w:rPr>
+      </w:pPr>
+      <w:r>
+        <w:rPr>
+          <w:rFonts w:ascii="Consolas" w:hAnsi="Consolas"/>
           <w:b/>
           <w:bCs/>
           <w:color w:val="385623" w:themeColor="accent6" w:themeShade="80"/>
           <w:sz w:val="18"/>
           <w:szCs w:val="18"/>
-          <w:lang w:eastAsia="pt-BR"/>
-        </w:rPr>
-        <w:t>os</w:t>
-      </w:r>
-      <w:proofErr w:type="spellEnd"/>
-      <w:r>
-        <w:rPr>
-          <w:rFonts w:ascii="Consolas" w:eastAsia="Times New Roman" w:hAnsi="Consolas"/>
+          <w:lang w:val="pt-BR"/>
+        </w:rPr>
+        <w:t># Cálculo do erro médio quadrático do treino</w:t>
+      </w:r>
+    </w:p>
+    <w:p>
+      <w:pPr>
+        <w:spacing w:line="19" w:lineRule="atLeast"/>
+        <w:jc w:val="both"/>
+        <w:rPr>
+          <w:rFonts w:ascii="Consolas" w:hAnsi="Consolas"/>
+          <w:sz w:val="18"/>
+          <w:szCs w:val="18"/>
+        </w:rPr>
+      </w:pPr>
+      <w:r>
+        <w:rPr>
+          <w:rFonts w:ascii="Consolas" w:hAnsi="Consolas"/>
+          <w:sz w:val="18"/>
+          <w:szCs w:val="18"/>
+        </w:rPr>
+        <w:t>train_error = np.mean(np.square(y_train - output))</w:t>
+      </w:r>
+    </w:p>
+    <w:p>
+      <w:pPr>
+        <w:spacing w:line="19" w:lineRule="atLeast"/>
+        <w:jc w:val="both"/>
+        <w:rPr>
+          <w:rFonts w:ascii="Consolas" w:hAnsi="Consolas"/>
+          <w:sz w:val="18"/>
+          <w:szCs w:val="18"/>
+        </w:rPr>
+      </w:pPr>
+    </w:p>
+    <w:p>
+      <w:pPr>
+        <w:spacing w:line="19" w:lineRule="atLeast"/>
+        <w:jc w:val="both"/>
+        <w:rPr>
+          <w:rFonts w:ascii="Consolas" w:hAnsi="Consolas"/>
+          <w:sz w:val="18"/>
+          <w:szCs w:val="18"/>
+        </w:rPr>
+      </w:pPr>
+      <w:r>
+        <w:rPr>
+          <w:rFonts w:ascii="Consolas" w:hAnsi="Consolas"/>
+          <w:sz w:val="18"/>
+          <w:szCs w:val="18"/>
+        </w:rPr>
+        <w:t>train_errors.append(train_error)</w:t>
+      </w:r>
+    </w:p>
+    <w:p>
+      <w:pPr>
+        <w:spacing w:line="19" w:lineRule="atLeast"/>
+        <w:ind w:firstLine="284"/>
+        <w:jc w:val="both"/>
+        <w:rPr>
+          <w:rFonts w:ascii="Consolas" w:hAnsi="Consolas"/>
+          <w:sz w:val="18"/>
+          <w:szCs w:val="18"/>
+        </w:rPr>
+      </w:pPr>
+    </w:p>
+    <w:p>
+      <w:pPr>
+        <w:spacing w:line="19" w:lineRule="atLeast"/>
+        <w:ind w:firstLine="284"/>
+        <w:jc w:val="both"/>
+        <w:rPr>
+          <w:rFonts w:ascii="Consolas" w:hAnsi="Consolas"/>
           <w:b/>
           <w:bCs/>
           <w:color w:val="385623" w:themeColor="accent6" w:themeShade="80"/>
           <w:sz w:val="18"/>
           <w:szCs w:val="18"/>
-          <w:lang w:eastAsia="pt-BR"/>
-        </w:rPr>
-        <w:t xml:space="preserve"> pesos </w:t>
-      </w:r>
-      <w:proofErr w:type="spellStart"/>
-      <w:r>
-        <w:rPr>
-          <w:rFonts w:ascii="Consolas" w:eastAsia="Times New Roman" w:hAnsi="Consolas"/>
+          <w:lang w:val="pt-BR"/>
+        </w:rPr>
+      </w:pPr>
+      <w:r>
+        <w:rPr>
+          <w:rFonts w:ascii="Consolas" w:hAnsi="Consolas"/>
           <w:b/>
           <w:bCs/>
           <w:color w:val="385623" w:themeColor="accent6" w:themeShade="80"/>
           <w:sz w:val="18"/>
           <w:szCs w:val="18"/>
-          <w:lang w:eastAsia="pt-BR"/>
-        </w:rPr>
-        <w:t>iniciais</w:t>
-      </w:r>
-      <w:proofErr w:type="spellEnd"/>
-    </w:p>
-    <w:p>
-      <w:pPr>
-        <w:spacing w:line="19" w:lineRule="atLeast"/>
-        <w:ind w:firstLine="284"/>
-        <w:jc w:val="both"/>
-        <w:rPr>
-          <w:rFonts w:ascii="Consolas" w:eastAsia="Times New Roman" w:hAnsi="Consolas"/>
-          <w:sz w:val="18"/>
-          <w:szCs w:val="18"/>
-          <w:lang w:eastAsia="pt-BR"/>
-        </w:rPr>
-      </w:pPr>
-      <w:proofErr w:type="spellStart"/>
-      <w:proofErr w:type="gramStart"/>
-      <w:r>
-        <w:rPr>
-          <w:rFonts w:ascii="Consolas" w:eastAsia="Times New Roman" w:hAnsi="Consolas"/>
-          <w:sz w:val="18"/>
-          <w:szCs w:val="18"/>
-          <w:lang w:eastAsia="pt-BR"/>
-        </w:rPr>
-        <w:t>self.weights</w:t>
-      </w:r>
-      <w:proofErr w:type="gramEnd"/>
-      <w:r>
-        <w:rPr>
-          <w:rFonts w:ascii="Consolas" w:eastAsia="Times New Roman" w:hAnsi="Consolas"/>
-          <w:sz w:val="18"/>
-          <w:szCs w:val="18"/>
-          <w:lang w:eastAsia="pt-BR"/>
-        </w:rPr>
-        <w:t>_input_hidden_before</w:t>
-      </w:r>
-      <w:proofErr w:type="spellEnd"/>
-      <w:r>
-        <w:rPr>
-          <w:rFonts w:ascii="Consolas" w:eastAsia="Times New Roman" w:hAnsi="Consolas"/>
-          <w:sz w:val="18"/>
-          <w:szCs w:val="18"/>
-          <w:lang w:eastAsia="pt-BR"/>
-        </w:rPr>
-        <w:t xml:space="preserve"> = </w:t>
-      </w:r>
-      <w:proofErr w:type="spellStart"/>
-      <w:r>
-        <w:rPr>
-          <w:rFonts w:ascii="Consolas" w:eastAsia="Times New Roman" w:hAnsi="Consolas"/>
-          <w:sz w:val="18"/>
-          <w:szCs w:val="18"/>
-          <w:lang w:eastAsia="pt-BR"/>
-        </w:rPr>
-        <w:t>copy.copy</w:t>
-      </w:r>
-      <w:proofErr w:type="spellEnd"/>
-      <w:r>
-        <w:rPr>
-          <w:rFonts w:ascii="Consolas" w:eastAsia="Times New Roman" w:hAnsi="Consolas"/>
-          <w:sz w:val="18"/>
-          <w:szCs w:val="18"/>
-          <w:lang w:eastAsia="pt-BR"/>
-        </w:rPr>
-        <w:t>(</w:t>
-      </w:r>
-      <w:proofErr w:type="spellStart"/>
-      <w:r>
-        <w:rPr>
-          <w:rFonts w:ascii="Consolas" w:eastAsia="Times New Roman" w:hAnsi="Consolas"/>
-          <w:sz w:val="18"/>
-          <w:szCs w:val="18"/>
-          <w:lang w:eastAsia="pt-BR"/>
-        </w:rPr>
-        <w:t>self.weights_input_hidden</w:t>
-      </w:r>
-      <w:proofErr w:type="spellEnd"/>
-      <w:r>
-        <w:rPr>
-          <w:rFonts w:ascii="Consolas" w:eastAsia="Times New Roman" w:hAnsi="Consolas"/>
-          <w:sz w:val="18"/>
-          <w:szCs w:val="18"/>
-          <w:lang w:eastAsia="pt-BR"/>
-        </w:rPr>
-        <w:t>)</w:t>
-      </w:r>
-    </w:p>
-    <w:p>
-      <w:pPr>
-        <w:spacing w:line="19" w:lineRule="atLeast"/>
-        <w:ind w:firstLine="284"/>
-        <w:jc w:val="both"/>
-        <w:rPr>
-          <w:rFonts w:ascii="Consolas" w:eastAsia="Times New Roman" w:hAnsi="Consolas"/>
-          <w:sz w:val="18"/>
-          <w:szCs w:val="18"/>
-          <w:lang w:eastAsia="pt-BR"/>
-        </w:rPr>
-      </w:pPr>
-    </w:p>
-    <w:p>
-      <w:pPr>
-        <w:spacing w:line="19" w:lineRule="atLeast"/>
-        <w:ind w:firstLine="284"/>
-        <w:jc w:val="both"/>
-        <w:rPr>
-          <w:lang w:val="pt-BR"/>
-        </w:rPr>
-      </w:pPr>
-      <w:r>
-        <w:rPr>
-          <w:lang w:val="pt-BR"/>
-        </w:rPr>
-        <w:t xml:space="preserve">A </w:t>
-      </w:r>
-      <w:r>
-        <w:rPr>
-          <w:lang w:val="pt-BR"/>
-        </w:rPr>
-        <w:t xml:space="preserve">função </w:t>
-      </w:r>
-      <w:proofErr w:type="spellStart"/>
-      <w:r>
-        <w:rPr>
-          <w:b/>
-          <w:bCs/>
-          <w:color w:val="1F3864" w:themeColor="accent1" w:themeShade="80"/>
-          <w:lang w:val="pt-BR"/>
-        </w:rPr>
-        <w:t>Forward</w:t>
-      </w:r>
-      <w:proofErr w:type="spellEnd"/>
-      <w:r>
-        <w:rPr>
-          <w:lang w:val="pt-BR"/>
-        </w:rPr>
-        <w:t xml:space="preserve">, que representa a etapa de Feed </w:t>
-      </w:r>
-      <w:proofErr w:type="spellStart"/>
-      <w:r>
-        <w:rPr>
-          <w:lang w:val="pt-BR"/>
-        </w:rPr>
-        <w:t>Forward</w:t>
-      </w:r>
-      <w:proofErr w:type="spellEnd"/>
-      <w:r>
-        <w:rPr>
-          <w:lang w:val="pt-BR"/>
-        </w:rPr>
-        <w:t xml:space="preserve"> da rede é descrita a seguir. </w:t>
-      </w:r>
-      <w:r>
-        <w:rPr>
-          <w:lang w:val="pt-BR"/>
-        </w:rPr>
-        <w:t>Nela os</w:t>
-      </w:r>
-      <w:r>
-        <w:rPr>
-          <w:lang w:val="pt-BR"/>
-        </w:rPr>
-        <w:t xml:space="preserve"> dados de entrada são multiplicados pelos pesos naquele momento</w:t>
-      </w:r>
-      <w:r>
-        <w:rPr>
-          <w:lang w:val="pt-BR"/>
-        </w:rPr>
-        <w:t xml:space="preserve">. </w:t>
-      </w:r>
-      <w:r>
-        <w:rPr>
-          <w:lang w:val="pt-BR"/>
-        </w:rPr>
-        <w:t xml:space="preserve"> Então, o resultado disso (equivalente à camada escondida) é multiplicada pela sua função</w:t>
-      </w:r>
-      <w:r>
-        <w:rPr>
-          <w:lang w:val="pt-BR"/>
-        </w:rPr>
-        <w:t xml:space="preserve"> </w:t>
-      </w:r>
-      <w:r>
-        <w:rPr>
-          <w:lang w:val="pt-BR"/>
-        </w:rPr>
-        <w:t>de ativação naquele ponto. Por fim, o output é retornado como sendo a função de ativação multiplicada pelo resultado de e os pesos da camada escondida.</w:t>
-      </w:r>
-    </w:p>
-    <w:p>
-      <w:pPr>
-        <w:spacing w:line="19" w:lineRule="atLeast"/>
-        <w:ind w:firstLine="284"/>
-        <w:jc w:val="both"/>
-        <w:rPr>
-          <w:rFonts w:ascii="Consolas" w:hAnsi="Consolas"/>
-          <w:sz w:val="18"/>
-          <w:szCs w:val="18"/>
-        </w:rPr>
-      </w:pPr>
-      <w:proofErr w:type="spellStart"/>
-      <w:proofErr w:type="gramStart"/>
-      <w:r>
-        <w:rPr>
-          <w:rFonts w:ascii="Consolas" w:hAnsi="Consolas"/>
-          <w:sz w:val="18"/>
-          <w:szCs w:val="18"/>
-        </w:rPr>
-        <w:t>self.hidden</w:t>
-      </w:r>
-      <w:proofErr w:type="gramEnd"/>
-      <w:r>
-        <w:rPr>
-          <w:rFonts w:ascii="Consolas" w:hAnsi="Consolas"/>
-          <w:sz w:val="18"/>
-          <w:szCs w:val="18"/>
-        </w:rPr>
-        <w:t>_input</w:t>
-      </w:r>
-      <w:proofErr w:type="spellEnd"/>
-      <w:r>
-        <w:rPr>
-          <w:rFonts w:ascii="Consolas" w:hAnsi="Consolas"/>
-          <w:sz w:val="18"/>
-          <w:szCs w:val="18"/>
-        </w:rPr>
-        <w:t>=np.dot(</w:t>
-      </w:r>
-      <w:proofErr w:type="spellStart"/>
-      <w:r>
-        <w:rPr>
-          <w:rFonts w:ascii="Consolas" w:hAnsi="Consolas"/>
-          <w:sz w:val="18"/>
-          <w:szCs w:val="18"/>
-        </w:rPr>
-        <w:t>X_train,self.weights_input_hidden</w:t>
-      </w:r>
-      <w:proofErr w:type="spellEnd"/>
-      <w:r>
-        <w:rPr>
-          <w:rFonts w:ascii="Consolas" w:hAnsi="Consolas"/>
-          <w:sz w:val="18"/>
-          <w:szCs w:val="18"/>
-        </w:rPr>
-        <w:t xml:space="preserve">) </w:t>
-      </w:r>
-    </w:p>
-    <w:p>
-      <w:pPr>
-        <w:spacing w:line="19" w:lineRule="atLeast"/>
-        <w:ind w:firstLine="284"/>
-        <w:jc w:val="both"/>
-        <w:rPr>
-          <w:rFonts w:ascii="Consolas" w:hAnsi="Consolas"/>
-          <w:sz w:val="18"/>
-          <w:szCs w:val="18"/>
-        </w:rPr>
-      </w:pPr>
-    </w:p>
-    <w:p>
-      <w:pPr>
-        <w:spacing w:line="19" w:lineRule="atLeast"/>
-        <w:ind w:firstLine="284"/>
-        <w:jc w:val="both"/>
-        <w:rPr>
-          <w:rFonts w:ascii="Consolas" w:hAnsi="Consolas"/>
-          <w:sz w:val="18"/>
-          <w:szCs w:val="18"/>
-        </w:rPr>
-      </w:pPr>
-      <w:proofErr w:type="spellStart"/>
-      <w:proofErr w:type="gramStart"/>
-      <w:r>
-        <w:rPr>
-          <w:rFonts w:ascii="Consolas" w:hAnsi="Consolas"/>
-          <w:sz w:val="18"/>
-          <w:szCs w:val="18"/>
-        </w:rPr>
-        <w:t>self.hidden</w:t>
-      </w:r>
-      <w:proofErr w:type="gramEnd"/>
-      <w:r>
-        <w:rPr>
-          <w:rFonts w:ascii="Consolas" w:hAnsi="Consolas"/>
-          <w:sz w:val="18"/>
-          <w:szCs w:val="18"/>
-        </w:rPr>
-        <w:t>_output</w:t>
-      </w:r>
-      <w:proofErr w:type="spellEnd"/>
-      <w:r>
-        <w:rPr>
-          <w:rFonts w:ascii="Consolas" w:hAnsi="Consolas"/>
-          <w:sz w:val="18"/>
-          <w:szCs w:val="18"/>
-        </w:rPr>
-        <w:t xml:space="preserve"> = sigmoid(</w:t>
-      </w:r>
-      <w:proofErr w:type="spellStart"/>
-      <w:r>
-        <w:rPr>
-          <w:rFonts w:ascii="Consolas" w:hAnsi="Consolas"/>
-          <w:sz w:val="18"/>
-          <w:szCs w:val="18"/>
-        </w:rPr>
-        <w:t>self.hidden_input</w:t>
-      </w:r>
-      <w:proofErr w:type="spellEnd"/>
-      <w:r>
-        <w:rPr>
-          <w:rFonts w:ascii="Consolas" w:hAnsi="Consolas"/>
-          <w:sz w:val="18"/>
-          <w:szCs w:val="18"/>
-        </w:rPr>
-        <w:t xml:space="preserve">)     </w:t>
-      </w:r>
-    </w:p>
-    <w:p>
-      <w:pPr>
-        <w:spacing w:line="19" w:lineRule="atLeast"/>
-        <w:ind w:firstLine="284"/>
-        <w:jc w:val="both"/>
-        <w:rPr>
-          <w:rFonts w:ascii="Consolas" w:hAnsi="Consolas"/>
-          <w:sz w:val="18"/>
-          <w:szCs w:val="18"/>
-        </w:rPr>
-      </w:pPr>
-    </w:p>
-    <w:p>
-      <w:pPr>
-        <w:spacing w:line="19" w:lineRule="atLeast"/>
-        <w:ind w:firstLine="284"/>
-        <w:jc w:val="both"/>
-        <w:rPr>
-          <w:rFonts w:ascii="Consolas" w:hAnsi="Consolas"/>
-          <w:sz w:val="18"/>
-          <w:szCs w:val="18"/>
-        </w:rPr>
-      </w:pPr>
-      <w:proofErr w:type="spellStart"/>
-      <w:proofErr w:type="gramStart"/>
-      <w:r>
-        <w:rPr>
-          <w:rFonts w:ascii="Consolas" w:hAnsi="Consolas"/>
-          <w:sz w:val="18"/>
-          <w:szCs w:val="18"/>
-        </w:rPr>
-        <w:t>self.output</w:t>
-      </w:r>
-      <w:proofErr w:type="spellEnd"/>
-      <w:proofErr w:type="gramEnd"/>
-      <w:r>
-        <w:rPr>
-          <w:rFonts w:ascii="Consolas" w:hAnsi="Consolas"/>
-          <w:sz w:val="18"/>
-          <w:szCs w:val="18"/>
-        </w:rPr>
-        <w:t xml:space="preserve"> = sigmoid(np.dot(</w:t>
-      </w:r>
-      <w:proofErr w:type="spellStart"/>
-      <w:r>
-        <w:rPr>
-          <w:rFonts w:ascii="Consolas" w:hAnsi="Consolas"/>
-          <w:sz w:val="18"/>
-          <w:szCs w:val="18"/>
-        </w:rPr>
-        <w:t>self.hidden_output</w:t>
-      </w:r>
-      <w:proofErr w:type="spellEnd"/>
-      <w:r>
-        <w:rPr>
-          <w:rFonts w:ascii="Consolas" w:hAnsi="Consolas"/>
-          <w:sz w:val="18"/>
-          <w:szCs w:val="18"/>
-        </w:rPr>
-        <w:t xml:space="preserve">, </w:t>
-      </w:r>
-      <w:proofErr w:type="spellStart"/>
-      <w:r>
-        <w:rPr>
-          <w:rFonts w:ascii="Consolas" w:hAnsi="Consolas"/>
-          <w:sz w:val="18"/>
-          <w:szCs w:val="18"/>
-        </w:rPr>
-        <w:t>self.weights_hidden_output</w:t>
-      </w:r>
-      <w:proofErr w:type="spellEnd"/>
-      <w:r>
-        <w:rPr>
-          <w:rFonts w:ascii="Consolas" w:hAnsi="Consolas"/>
-          <w:sz w:val="18"/>
-          <w:szCs w:val="18"/>
-        </w:rPr>
-        <w:t>))</w:t>
-      </w:r>
-    </w:p>
-    <w:p>
-      <w:pPr>
-        <w:spacing w:line="19" w:lineRule="atLeast"/>
-        <w:ind w:firstLine="284"/>
-        <w:jc w:val="both"/>
-      </w:pPr>
-    </w:p>
-    <w:p>
-      <w:pPr>
-        <w:spacing w:line="19" w:lineRule="atLeast"/>
-        <w:ind w:firstLine="284"/>
-        <w:jc w:val="both"/>
-        <w:rPr>
-          <w:lang w:val="pt-BR"/>
-        </w:rPr>
-      </w:pPr>
-      <w:r>
-        <w:rPr>
-          <w:lang w:val="pt-BR"/>
-        </w:rPr>
-        <w:t xml:space="preserve">Finalmente, a etapa de </w:t>
-      </w:r>
-      <w:proofErr w:type="spellStart"/>
-      <w:r>
-        <w:rPr>
-          <w:b/>
-          <w:bCs/>
-          <w:color w:val="002060"/>
-          <w:lang w:val="pt-BR"/>
-        </w:rPr>
-        <w:t>backpropagation</w:t>
-      </w:r>
-      <w:proofErr w:type="spellEnd"/>
-      <w:r>
-        <w:rPr>
-          <w:lang w:val="pt-BR"/>
-        </w:rPr>
-        <w:t>.</w:t>
-      </w:r>
-      <w:r>
-        <w:rPr>
-          <w:lang w:val="pt-BR"/>
-        </w:rPr>
-        <w:t xml:space="preserve"> </w:t>
-      </w:r>
-      <w:r>
-        <w:rPr>
-          <w:lang w:val="pt-BR"/>
-        </w:rPr>
-        <w:t>Nela, o</w:t>
-      </w:r>
-      <w:r>
-        <w:rPr>
-          <w:lang w:val="pt-BR"/>
-        </w:rPr>
-        <w:t xml:space="preserve"> erro é definido como o resultado esperado menos o resultado do treino naquele momento</w:t>
-      </w:r>
-      <w:r>
-        <w:rPr>
-          <w:lang w:val="pt-BR"/>
-        </w:rPr>
-        <w:t xml:space="preserve">. </w:t>
-      </w:r>
-      <w:r>
-        <w:rPr>
-          <w:lang w:val="pt-BR"/>
-        </w:rPr>
-        <w:t>O gradiente de erro</w:t>
-      </w:r>
-      <w:r>
-        <w:rPr>
-          <w:lang w:val="pt-BR"/>
-        </w:rPr>
-        <w:t xml:space="preserve"> é a derivada da função de ativação multiplicada pelo erro</w:t>
-      </w:r>
-      <w:r>
-        <w:rPr>
-          <w:lang w:val="pt-BR"/>
-        </w:rPr>
-        <w:t>.</w:t>
-      </w:r>
-    </w:p>
-    <w:p>
-      <w:pPr>
-        <w:spacing w:line="19" w:lineRule="atLeast"/>
-        <w:ind w:firstLine="284"/>
-        <w:jc w:val="both"/>
-        <w:rPr>
-          <w:rFonts w:ascii="Consolas" w:hAnsi="Consolas"/>
-          <w:sz w:val="18"/>
-          <w:szCs w:val="18"/>
-        </w:rPr>
-      </w:pPr>
-      <w:r>
-        <w:rPr>
-          <w:rFonts w:ascii="Consolas" w:hAnsi="Consolas"/>
-          <w:sz w:val="18"/>
-          <w:szCs w:val="18"/>
-        </w:rPr>
-        <w:t xml:space="preserve">error = </w:t>
-      </w:r>
-      <w:proofErr w:type="spellStart"/>
-      <w:r>
-        <w:rPr>
-          <w:rFonts w:ascii="Consolas" w:hAnsi="Consolas"/>
-          <w:sz w:val="18"/>
-          <w:szCs w:val="18"/>
-        </w:rPr>
-        <w:t>y_train</w:t>
-      </w:r>
-      <w:proofErr w:type="spellEnd"/>
-      <w:r>
-        <w:rPr>
-          <w:rFonts w:ascii="Consolas" w:hAnsi="Consolas"/>
-          <w:sz w:val="18"/>
-          <w:szCs w:val="18"/>
-        </w:rPr>
-        <w:t xml:space="preserve"> - output </w:t>
-      </w:r>
-    </w:p>
-    <w:p>
-      <w:pPr>
-        <w:spacing w:line="19" w:lineRule="atLeast"/>
-        <w:ind w:firstLine="284"/>
-        <w:jc w:val="both"/>
-        <w:rPr>
-          <w:rFonts w:ascii="Consolas" w:hAnsi="Consolas"/>
-          <w:sz w:val="18"/>
-          <w:szCs w:val="18"/>
-        </w:rPr>
-      </w:pPr>
-      <w:proofErr w:type="spellStart"/>
-      <w:r>
-        <w:rPr>
-          <w:rFonts w:ascii="Consolas" w:hAnsi="Consolas"/>
-          <w:sz w:val="18"/>
-          <w:szCs w:val="18"/>
-        </w:rPr>
-        <w:t>output_delta</w:t>
-      </w:r>
-      <w:proofErr w:type="spellEnd"/>
-      <w:r>
-        <w:rPr>
-          <w:rFonts w:ascii="Consolas" w:hAnsi="Consolas"/>
-          <w:sz w:val="18"/>
-          <w:szCs w:val="18"/>
-        </w:rPr>
-        <w:t xml:space="preserve"> = error * </w:t>
-      </w:r>
-      <w:proofErr w:type="spellStart"/>
-      <w:r>
-        <w:rPr>
-          <w:rFonts w:ascii="Consolas" w:hAnsi="Consolas"/>
-          <w:sz w:val="18"/>
-          <w:szCs w:val="18"/>
-        </w:rPr>
-        <w:t>sigmoid_derivative</w:t>
-      </w:r>
-      <w:proofErr w:type="spellEnd"/>
-      <w:r>
-        <w:rPr>
-          <w:rFonts w:ascii="Consolas" w:hAnsi="Consolas"/>
-          <w:sz w:val="18"/>
-          <w:szCs w:val="18"/>
-        </w:rPr>
-        <w:t xml:space="preserve">(output) </w:t>
-      </w:r>
-    </w:p>
-    <w:p>
-      <w:pPr>
-        <w:spacing w:line="19" w:lineRule="atLeast"/>
-        <w:jc w:val="both"/>
-      </w:pPr>
-    </w:p>
-    <w:p>
-      <w:pPr>
-        <w:spacing w:line="19" w:lineRule="atLeast"/>
-        <w:ind w:firstLine="284"/>
-        <w:jc w:val="both"/>
-        <w:rPr>
-          <w:lang w:val="pt-BR"/>
-        </w:rPr>
-      </w:pPr>
-      <w:r>
-        <w:rPr>
-          <w:lang w:val="pt-BR"/>
-        </w:rPr>
-        <w:t xml:space="preserve">Da mesma forma, o erro na camada escondida é esse </w:t>
-      </w:r>
-      <w:r>
-        <w:rPr>
-          <w:lang w:val="pt-BR"/>
-        </w:rPr>
-        <w:t>gradiente</w:t>
-      </w:r>
-      <w:r>
-        <w:rPr>
-          <w:lang w:val="pt-BR"/>
-        </w:rPr>
-        <w:t xml:space="preserve"> multiplicado por cada peso dessa camada</w:t>
-      </w:r>
-      <w:r>
-        <w:rPr>
-          <w:lang w:val="pt-BR"/>
-        </w:rPr>
-        <w:t xml:space="preserve">. </w:t>
-      </w:r>
-      <w:r>
-        <w:rPr>
-          <w:lang w:val="pt-BR"/>
-        </w:rPr>
-        <w:t xml:space="preserve">E assim </w:t>
-      </w:r>
-      <w:r>
-        <w:rPr>
-          <w:lang w:val="pt-BR"/>
-        </w:rPr>
-        <w:t>o gradiente de erro</w:t>
-      </w:r>
-      <w:r>
-        <w:rPr>
-          <w:lang w:val="pt-BR"/>
-        </w:rPr>
-        <w:t xml:space="preserve"> da camada escondida vai ser</w:t>
-      </w:r>
-      <w:r>
-        <w:rPr>
-          <w:lang w:val="pt-BR"/>
-        </w:rPr>
-        <w:t xml:space="preserve"> o</w:t>
-      </w:r>
-      <w:r>
-        <w:rPr>
-          <w:lang w:val="pt-BR"/>
-        </w:rPr>
-        <w:t xml:space="preserve"> erro de cada neurônio</w:t>
-      </w:r>
-      <w:r>
-        <w:rPr>
-          <w:lang w:val="pt-BR"/>
-        </w:rPr>
-        <w:t xml:space="preserve"> multiplicado pela</w:t>
-      </w:r>
-      <w:r>
-        <w:rPr>
-          <w:lang w:val="pt-BR"/>
-        </w:rPr>
-        <w:t xml:space="preserve"> derivada da função de ativação</w:t>
-      </w:r>
-      <w:r>
-        <w:rPr>
-          <w:lang w:val="pt-BR"/>
-        </w:rPr>
-        <w:t xml:space="preserve"> daquela camada</w:t>
-      </w:r>
-      <w:r>
-        <w:rPr>
-          <w:lang w:val="pt-BR"/>
-        </w:rPr>
-        <w:t>.</w:t>
-      </w:r>
-    </w:p>
-    <w:p>
-      <w:pPr>
-        <w:spacing w:line="19" w:lineRule="atLeast"/>
-        <w:jc w:val="both"/>
-        <w:rPr>
-          <w:rFonts w:ascii="Consolas" w:hAnsi="Consolas"/>
-          <w:sz w:val="18"/>
-          <w:szCs w:val="18"/>
-        </w:rPr>
-      </w:pPr>
-      <w:proofErr w:type="spellStart"/>
-      <w:r>
-        <w:rPr>
-          <w:rFonts w:ascii="Consolas" w:hAnsi="Consolas"/>
-          <w:sz w:val="18"/>
-          <w:szCs w:val="18"/>
-        </w:rPr>
-        <w:t>hidden_error</w:t>
-      </w:r>
-      <w:proofErr w:type="spellEnd"/>
-      <w:r>
-        <w:rPr>
-          <w:rFonts w:ascii="Consolas" w:hAnsi="Consolas"/>
-          <w:sz w:val="18"/>
-          <w:szCs w:val="18"/>
-        </w:rPr>
-        <w:t>= output_delta.dot(</w:t>
-      </w:r>
-      <w:proofErr w:type="spellStart"/>
-      <w:proofErr w:type="gramStart"/>
-      <w:r>
-        <w:rPr>
-          <w:rFonts w:ascii="Consolas" w:hAnsi="Consolas"/>
-          <w:sz w:val="18"/>
-          <w:szCs w:val="18"/>
-        </w:rPr>
-        <w:t>self.weights</w:t>
-      </w:r>
-      <w:proofErr w:type="gramEnd"/>
-      <w:r>
-        <w:rPr>
-          <w:rFonts w:ascii="Consolas" w:hAnsi="Consolas"/>
-          <w:sz w:val="18"/>
-          <w:szCs w:val="18"/>
-        </w:rPr>
-        <w:t>_hidden_output.T</w:t>
-      </w:r>
-      <w:proofErr w:type="spellEnd"/>
-      <w:r>
-        <w:rPr>
-          <w:rFonts w:ascii="Consolas" w:hAnsi="Consolas"/>
-          <w:sz w:val="18"/>
-          <w:szCs w:val="18"/>
-        </w:rPr>
-        <w:t>)</w:t>
-      </w:r>
-    </w:p>
-    <w:p>
-      <w:pPr>
-        <w:spacing w:line="19" w:lineRule="atLeast"/>
-        <w:jc w:val="both"/>
-        <w:rPr>
-          <w:rFonts w:ascii="Consolas" w:hAnsi="Consolas"/>
-          <w:sz w:val="18"/>
-          <w:szCs w:val="18"/>
-        </w:rPr>
-      </w:pPr>
-    </w:p>
-    <w:p>
-      <w:pPr>
-        <w:spacing w:line="19" w:lineRule="atLeast"/>
-        <w:jc w:val="both"/>
-        <w:rPr>
-          <w:rFonts w:ascii="Consolas" w:hAnsi="Consolas"/>
-          <w:sz w:val="18"/>
-          <w:szCs w:val="18"/>
-        </w:rPr>
-      </w:pPr>
-      <w:proofErr w:type="spellStart"/>
-      <w:r>
-        <w:rPr>
-          <w:rFonts w:ascii="Consolas" w:hAnsi="Consolas"/>
-          <w:sz w:val="18"/>
-          <w:szCs w:val="18"/>
-        </w:rPr>
-        <w:t>hidden_delta</w:t>
-      </w:r>
-      <w:proofErr w:type="spellEnd"/>
-      <w:r>
-        <w:rPr>
-          <w:rFonts w:ascii="Consolas" w:hAnsi="Consolas"/>
-          <w:sz w:val="18"/>
-          <w:szCs w:val="18"/>
-        </w:rPr>
-        <w:t>=</w:t>
-      </w:r>
-      <w:proofErr w:type="spellStart"/>
-      <w:r>
-        <w:rPr>
-          <w:rFonts w:ascii="Consolas" w:hAnsi="Consolas"/>
-          <w:sz w:val="18"/>
-          <w:szCs w:val="18"/>
-        </w:rPr>
-        <w:t>hidden_error</w:t>
-      </w:r>
-      <w:proofErr w:type="spellEnd"/>
-      <w:r>
-        <w:rPr>
-          <w:rFonts w:ascii="Consolas" w:hAnsi="Consolas"/>
-          <w:sz w:val="18"/>
-          <w:szCs w:val="18"/>
-        </w:rPr>
-        <w:t>*</w:t>
-      </w:r>
-      <w:proofErr w:type="spellStart"/>
-      <w:r>
-        <w:rPr>
-          <w:rFonts w:ascii="Consolas" w:hAnsi="Consolas"/>
-          <w:sz w:val="18"/>
-          <w:szCs w:val="18"/>
-        </w:rPr>
-        <w:t>sigmoid_derivative</w:t>
-      </w:r>
-      <w:proofErr w:type="spellEnd"/>
-      <w:r>
-        <w:rPr>
-          <w:rFonts w:ascii="Consolas" w:hAnsi="Consolas"/>
-          <w:sz w:val="18"/>
-          <w:szCs w:val="18"/>
-        </w:rPr>
-        <w:t>(</w:t>
-      </w:r>
-      <w:proofErr w:type="spellStart"/>
-      <w:proofErr w:type="gramStart"/>
-      <w:r>
-        <w:rPr>
-          <w:rFonts w:ascii="Consolas" w:hAnsi="Consolas"/>
-          <w:sz w:val="18"/>
-          <w:szCs w:val="18"/>
-        </w:rPr>
-        <w:t>self.hidden</w:t>
-      </w:r>
-      <w:proofErr w:type="gramEnd"/>
-      <w:r>
-        <w:rPr>
-          <w:rFonts w:ascii="Consolas" w:hAnsi="Consolas"/>
-          <w:sz w:val="18"/>
-          <w:szCs w:val="18"/>
-        </w:rPr>
-        <w:t>_output</w:t>
-      </w:r>
-      <w:proofErr w:type="spellEnd"/>
-      <w:r>
-        <w:rPr>
-          <w:rFonts w:ascii="Consolas" w:hAnsi="Consolas"/>
-          <w:sz w:val="18"/>
-          <w:szCs w:val="18"/>
-        </w:rPr>
-        <w:t>)</w:t>
-      </w:r>
-    </w:p>
-    <w:p>
-      <w:pPr>
-        <w:spacing w:line="19" w:lineRule="atLeast"/>
-        <w:jc w:val="both"/>
-      </w:pPr>
-    </w:p>
-    <w:p>
-      <w:pPr>
-        <w:spacing w:line="19" w:lineRule="atLeast"/>
-        <w:ind w:firstLine="284"/>
-        <w:jc w:val="both"/>
-        <w:rPr>
-          <w:lang w:val="pt-BR"/>
-        </w:rPr>
-      </w:pPr>
-      <w:r>
-        <w:rPr>
-          <w:lang w:val="pt-BR"/>
-        </w:rPr>
-        <w:t>Po</w:t>
-      </w:r>
-      <w:r>
-        <w:rPr>
-          <w:lang w:val="pt-BR"/>
-        </w:rPr>
-        <w:t xml:space="preserve">r fim, </w:t>
-      </w:r>
-      <w:proofErr w:type="gramStart"/>
-      <w:r>
-        <w:rPr>
-          <w:lang w:val="pt-BR"/>
-        </w:rPr>
-        <w:t>os pesos da camada oculta</w:t>
-      </w:r>
-      <w:proofErr w:type="gramEnd"/>
-      <w:r>
-        <w:rPr>
-          <w:lang w:val="pt-BR"/>
-        </w:rPr>
-        <w:t xml:space="preserve"> e camada de saída são atualizados com base no sinal de erro na camada de saída e n</w:t>
-      </w:r>
-      <w:r>
-        <w:rPr>
-          <w:lang w:val="pt-BR"/>
-        </w:rPr>
-        <w:t>o erro da</w:t>
-      </w:r>
-      <w:r>
-        <w:rPr>
-          <w:lang w:val="pt-BR"/>
-        </w:rPr>
-        <w:t xml:space="preserve"> camada oculta</w:t>
-      </w:r>
-      <w:r>
-        <w:rPr>
-          <w:lang w:val="pt-BR"/>
-        </w:rPr>
-        <w:t>.</w:t>
-      </w:r>
-    </w:p>
-    <w:p>
-      <w:pPr>
-        <w:spacing w:line="19" w:lineRule="atLeast"/>
-        <w:jc w:val="both"/>
-        <w:rPr>
-          <w:rFonts w:ascii="Consolas" w:hAnsi="Consolas"/>
-          <w:sz w:val="18"/>
-          <w:szCs w:val="18"/>
-        </w:rPr>
-      </w:pPr>
-      <w:proofErr w:type="gramStart"/>
-      <w:r>
-        <w:rPr>
-          <w:rFonts w:ascii="Consolas" w:hAnsi="Consolas"/>
-          <w:sz w:val="18"/>
-          <w:szCs w:val="18"/>
-        </w:rPr>
-        <w:t>self.weights</w:t>
-      </w:r>
-      <w:proofErr w:type="gramEnd"/>
-      <w:r>
-        <w:rPr>
-          <w:rFonts w:ascii="Consolas" w:hAnsi="Consolas"/>
-          <w:sz w:val="18"/>
-          <w:szCs w:val="18"/>
-        </w:rPr>
-        <w:t xml:space="preserve">_hidden_output+=self.hidden_output.T.dot(output_delta) * </w:t>
-      </w:r>
-      <w:proofErr w:type="spellStart"/>
-      <w:r>
-        <w:rPr>
-          <w:rFonts w:ascii="Consolas" w:hAnsi="Consolas"/>
-          <w:sz w:val="18"/>
-          <w:szCs w:val="18"/>
-        </w:rPr>
-        <w:t>self.learning_rate</w:t>
-      </w:r>
-      <w:proofErr w:type="spellEnd"/>
-    </w:p>
-    <w:p>
-      <w:pPr>
-        <w:spacing w:line="19" w:lineRule="atLeast"/>
-        <w:jc w:val="both"/>
-        <w:rPr>
-          <w:rFonts w:ascii="Consolas" w:hAnsi="Consolas"/>
-          <w:sz w:val="18"/>
-          <w:szCs w:val="18"/>
-        </w:rPr>
-      </w:pPr>
-    </w:p>
-    <w:p>
-      <w:pPr>
-        <w:spacing w:line="19" w:lineRule="atLeast"/>
-        <w:jc w:val="both"/>
-        <w:rPr>
-          <w:rFonts w:ascii="Consolas" w:hAnsi="Consolas"/>
-          <w:sz w:val="18"/>
-          <w:szCs w:val="18"/>
-        </w:rPr>
-      </w:pPr>
-      <w:proofErr w:type="spellStart"/>
-      <w:proofErr w:type="gramStart"/>
-      <w:r>
-        <w:rPr>
-          <w:rFonts w:ascii="Consolas" w:hAnsi="Consolas"/>
-          <w:sz w:val="18"/>
-          <w:szCs w:val="18"/>
-        </w:rPr>
-        <w:t>self.weights</w:t>
-      </w:r>
-      <w:proofErr w:type="gramEnd"/>
-      <w:r>
-        <w:rPr>
-          <w:rFonts w:ascii="Consolas" w:hAnsi="Consolas"/>
-          <w:sz w:val="18"/>
-          <w:szCs w:val="18"/>
-        </w:rPr>
-        <w:t>_input_hidden</w:t>
-      </w:r>
-      <w:proofErr w:type="spellEnd"/>
-      <w:r>
-        <w:rPr>
-          <w:rFonts w:ascii="Consolas" w:hAnsi="Consolas"/>
-          <w:sz w:val="18"/>
-          <w:szCs w:val="18"/>
-        </w:rPr>
-        <w:t xml:space="preserve"> += X_train.T.dot(</w:t>
-      </w:r>
-      <w:proofErr w:type="spellStart"/>
-      <w:r>
-        <w:rPr>
-          <w:rFonts w:ascii="Consolas" w:hAnsi="Consolas"/>
-          <w:sz w:val="18"/>
-          <w:szCs w:val="18"/>
-        </w:rPr>
-        <w:t>hidden_delta</w:t>
-      </w:r>
-      <w:proofErr w:type="spellEnd"/>
-      <w:r>
-        <w:rPr>
-          <w:rFonts w:ascii="Consolas" w:hAnsi="Consolas"/>
-          <w:sz w:val="18"/>
-          <w:szCs w:val="18"/>
-        </w:rPr>
-        <w:t xml:space="preserve">)* </w:t>
-      </w:r>
-      <w:proofErr w:type="spellStart"/>
-      <w:r>
-        <w:rPr>
-          <w:rFonts w:ascii="Consolas" w:hAnsi="Consolas"/>
-          <w:sz w:val="18"/>
-          <w:szCs w:val="18"/>
-        </w:rPr>
-        <w:t>self.learning_rate</w:t>
-      </w:r>
-      <w:proofErr w:type="spellEnd"/>
-    </w:p>
-    <w:p>
-      <w:pPr>
-        <w:spacing w:line="19" w:lineRule="atLeast"/>
-        <w:ind w:firstLine="284"/>
-        <w:jc w:val="both"/>
-      </w:pPr>
-      <w:r>
-        <w:t xml:space="preserve">    </w:t>
-      </w:r>
-    </w:p>
-    <w:p>
-      <w:pPr>
-        <w:spacing w:line="19" w:lineRule="atLeast"/>
-        <w:ind w:firstLine="284"/>
-        <w:jc w:val="both"/>
-        <w:rPr>
-          <w:lang w:val="pt-BR"/>
-        </w:rPr>
-      </w:pPr>
-      <w:r>
-        <w:rPr>
-          <w:lang w:val="pt-BR"/>
-        </w:rPr>
-        <w:t xml:space="preserve">A função </w:t>
-      </w:r>
-      <w:proofErr w:type="spellStart"/>
-      <w:r>
-        <w:rPr>
-          <w:b/>
-          <w:bCs/>
-          <w:color w:val="1F3864" w:themeColor="accent1" w:themeShade="80"/>
-          <w:lang w:val="pt-BR"/>
-        </w:rPr>
-        <w:t>Train</w:t>
-      </w:r>
-      <w:proofErr w:type="spellEnd"/>
-      <w:r>
-        <w:rPr>
-          <w:lang w:val="pt-BR"/>
-        </w:rPr>
-        <w:t xml:space="preserve"> descreve a etapa de treino da rede. Após a inicialização dos vetores que irão receber os resultados de erro de treino, erro de validação, a rede é treinada por um número definido de épocas. É chamado o método de feed </w:t>
-      </w:r>
-      <w:proofErr w:type="spellStart"/>
-      <w:r>
-        <w:rPr>
-          <w:lang w:val="pt-BR"/>
-        </w:rPr>
-        <w:t>forward</w:t>
-      </w:r>
-      <w:proofErr w:type="spellEnd"/>
-      <w:r>
-        <w:rPr>
-          <w:lang w:val="pt-BR"/>
-        </w:rPr>
-        <w:t xml:space="preserve">, então o de </w:t>
-      </w:r>
-      <w:proofErr w:type="spellStart"/>
-      <w:r>
-        <w:rPr>
-          <w:lang w:val="pt-BR"/>
-        </w:rPr>
-        <w:t>backpropagation</w:t>
-      </w:r>
-      <w:proofErr w:type="spellEnd"/>
-      <w:r>
-        <w:rPr>
-          <w:lang w:val="pt-BR"/>
-        </w:rPr>
-        <w:t xml:space="preserve">. </w:t>
-      </w:r>
-    </w:p>
-    <w:p>
-      <w:pPr>
-        <w:spacing w:line="19" w:lineRule="atLeast"/>
-        <w:ind w:firstLine="284"/>
-        <w:jc w:val="both"/>
-        <w:rPr>
-          <w:rFonts w:ascii="Consolas" w:hAnsi="Consolas"/>
-          <w:b/>
-          <w:bCs/>
-          <w:color w:val="385623" w:themeColor="accent6" w:themeShade="80"/>
-          <w:sz w:val="18"/>
-          <w:szCs w:val="18"/>
-        </w:rPr>
-      </w:pPr>
-      <w:r>
-        <w:rPr>
-          <w:rFonts w:ascii="Consolas" w:hAnsi="Consolas"/>
-          <w:b/>
-          <w:bCs/>
-          <w:color w:val="385623" w:themeColor="accent6" w:themeShade="80"/>
-          <w:sz w:val="18"/>
-          <w:szCs w:val="18"/>
-        </w:rPr>
-        <w:t># Feed forward</w:t>
-      </w:r>
-    </w:p>
-    <w:p>
-      <w:pPr>
-        <w:spacing w:line="19" w:lineRule="atLeast"/>
-        <w:ind w:firstLine="284"/>
-        <w:jc w:val="both"/>
-        <w:rPr>
-          <w:rFonts w:ascii="Consolas" w:hAnsi="Consolas"/>
-          <w:sz w:val="18"/>
-          <w:szCs w:val="18"/>
-        </w:rPr>
-      </w:pPr>
-      <w:r>
-        <w:rPr>
-          <w:rFonts w:ascii="Consolas" w:hAnsi="Consolas"/>
-          <w:sz w:val="18"/>
-          <w:szCs w:val="18"/>
-        </w:rPr>
-        <w:t xml:space="preserve"> output = </w:t>
-      </w:r>
-      <w:proofErr w:type="spellStart"/>
-      <w:r>
-        <w:rPr>
-          <w:rFonts w:ascii="Consolas" w:hAnsi="Consolas"/>
-          <w:sz w:val="18"/>
-          <w:szCs w:val="18"/>
-        </w:rPr>
-        <w:t>self.forward</w:t>
-      </w:r>
-      <w:proofErr w:type="spellEnd"/>
-      <w:r>
-        <w:rPr>
-          <w:rFonts w:ascii="Consolas" w:hAnsi="Consolas"/>
-          <w:sz w:val="18"/>
-          <w:szCs w:val="18"/>
-        </w:rPr>
-        <w:t>(</w:t>
-      </w:r>
-      <w:proofErr w:type="spellStart"/>
-      <w:r>
-        <w:rPr>
-          <w:rFonts w:ascii="Consolas" w:hAnsi="Consolas"/>
-          <w:sz w:val="18"/>
-          <w:szCs w:val="18"/>
-        </w:rPr>
-        <w:t>X_train</w:t>
-      </w:r>
-      <w:proofErr w:type="spellEnd"/>
-      <w:r>
-        <w:rPr>
-          <w:rFonts w:ascii="Consolas" w:hAnsi="Consolas"/>
-          <w:sz w:val="18"/>
-          <w:szCs w:val="18"/>
-        </w:rPr>
-        <w:t>)</w:t>
-      </w:r>
-    </w:p>
-    <w:p>
-      <w:pPr>
-        <w:spacing w:line="19" w:lineRule="atLeast"/>
-        <w:ind w:firstLine="284"/>
-        <w:jc w:val="both"/>
-        <w:rPr>
-          <w:rFonts w:ascii="Consolas" w:hAnsi="Consolas"/>
-          <w:color w:val="385623" w:themeColor="accent6" w:themeShade="80"/>
-          <w:sz w:val="18"/>
-          <w:szCs w:val="18"/>
-        </w:rPr>
-      </w:pPr>
-    </w:p>
-    <w:p>
-      <w:pPr>
-        <w:spacing w:line="19" w:lineRule="atLeast"/>
-        <w:ind w:firstLine="284"/>
-        <w:jc w:val="both"/>
-        <w:rPr>
-          <w:rFonts w:ascii="Consolas" w:hAnsi="Consolas"/>
-          <w:b/>
-          <w:bCs/>
-          <w:color w:val="385623" w:themeColor="accent6" w:themeShade="80"/>
-          <w:sz w:val="18"/>
-          <w:szCs w:val="18"/>
-        </w:rPr>
-      </w:pPr>
-      <w:r>
-        <w:rPr>
-          <w:rFonts w:ascii="Consolas" w:hAnsi="Consolas"/>
-          <w:b/>
-          <w:bCs/>
-          <w:color w:val="385623" w:themeColor="accent6" w:themeShade="80"/>
-          <w:sz w:val="18"/>
-          <w:szCs w:val="18"/>
-        </w:rPr>
-        <w:t># Backward propagation</w:t>
-      </w:r>
-    </w:p>
-    <w:p>
-      <w:pPr>
-        <w:spacing w:line="19" w:lineRule="atLeast"/>
-        <w:ind w:firstLine="284"/>
-        <w:jc w:val="both"/>
-        <w:rPr>
-          <w:rFonts w:ascii="Consolas" w:hAnsi="Consolas"/>
-          <w:sz w:val="18"/>
-          <w:szCs w:val="18"/>
-        </w:rPr>
-      </w:pPr>
-      <w:proofErr w:type="spellStart"/>
-      <w:proofErr w:type="gramStart"/>
-      <w:r>
-        <w:rPr>
-          <w:rFonts w:ascii="Consolas" w:hAnsi="Consolas"/>
-          <w:sz w:val="18"/>
-          <w:szCs w:val="18"/>
-        </w:rPr>
-        <w:t>self.backward</w:t>
-      </w:r>
-      <w:proofErr w:type="spellEnd"/>
-      <w:proofErr w:type="gramEnd"/>
-      <w:r>
-        <w:rPr>
-          <w:rFonts w:ascii="Consolas" w:hAnsi="Consolas"/>
-          <w:sz w:val="18"/>
-          <w:szCs w:val="18"/>
-        </w:rPr>
-        <w:t>(</w:t>
-      </w:r>
-      <w:proofErr w:type="spellStart"/>
-      <w:r>
-        <w:rPr>
-          <w:rFonts w:ascii="Consolas" w:hAnsi="Consolas"/>
-          <w:sz w:val="18"/>
-          <w:szCs w:val="18"/>
-        </w:rPr>
-        <w:t>X_train</w:t>
-      </w:r>
-      <w:proofErr w:type="spellEnd"/>
-      <w:r>
-        <w:rPr>
-          <w:rFonts w:ascii="Consolas" w:hAnsi="Consolas"/>
-          <w:sz w:val="18"/>
-          <w:szCs w:val="18"/>
-        </w:rPr>
-        <w:t xml:space="preserve">, </w:t>
-      </w:r>
-      <w:proofErr w:type="spellStart"/>
-      <w:r>
-        <w:rPr>
-          <w:rFonts w:ascii="Consolas" w:hAnsi="Consolas"/>
-          <w:sz w:val="18"/>
-          <w:szCs w:val="18"/>
-        </w:rPr>
-        <w:t>y_train</w:t>
-      </w:r>
-      <w:proofErr w:type="spellEnd"/>
-      <w:r>
-        <w:rPr>
-          <w:rFonts w:ascii="Consolas" w:hAnsi="Consolas"/>
-          <w:sz w:val="18"/>
-          <w:szCs w:val="18"/>
-        </w:rPr>
-        <w:t>, output)</w:t>
-      </w:r>
-    </w:p>
-    <w:p>
-      <w:pPr>
-        <w:spacing w:line="19" w:lineRule="atLeast"/>
-        <w:ind w:firstLine="284"/>
-        <w:jc w:val="both"/>
-      </w:pPr>
-    </w:p>
-    <w:p>
-      <w:pPr>
-        <w:spacing w:line="19" w:lineRule="atLeast"/>
-        <w:ind w:firstLine="284"/>
-        <w:jc w:val="both"/>
-        <w:rPr>
-          <w:lang w:val="pt-BR"/>
-        </w:rPr>
-      </w:pPr>
-      <w:r>
-        <w:rPr>
-          <w:lang w:val="pt-BR"/>
-        </w:rPr>
-        <w:t xml:space="preserve">Então, é calculado o valor do erro médio quadrático para fins de teste de parada do algoritmo. Esse cálculo é feito tanto nos valores de treino quanto nos valores de validação. </w:t>
-      </w:r>
-      <w:r>
-        <w:rPr>
-          <w:lang w:val="pt-BR"/>
-        </w:rPr>
-        <w:t>Esses valores são gravados nos vetores que foram anteriormente inicializados.</w:t>
-      </w:r>
-    </w:p>
-    <w:p>
-      <w:pPr>
-        <w:spacing w:line="19" w:lineRule="atLeast"/>
-        <w:ind w:firstLine="284"/>
-        <w:jc w:val="both"/>
-        <w:rPr>
-          <w:rFonts w:ascii="Consolas" w:hAnsi="Consolas"/>
-          <w:b/>
-          <w:bCs/>
-          <w:color w:val="385623" w:themeColor="accent6" w:themeShade="80"/>
-          <w:sz w:val="18"/>
-          <w:szCs w:val="18"/>
-          <w:lang w:val="pt-BR"/>
-        </w:rPr>
-      </w:pPr>
-      <w:r>
-        <w:rPr>
-          <w:rFonts w:ascii="Consolas" w:hAnsi="Consolas"/>
-          <w:b/>
-          <w:bCs/>
-          <w:color w:val="385623" w:themeColor="accent6" w:themeShade="80"/>
-          <w:sz w:val="18"/>
-          <w:szCs w:val="18"/>
-          <w:lang w:val="pt-BR"/>
-        </w:rPr>
-        <w:t># Cálculo do erro médio quadrático do treino</w:t>
-      </w:r>
-    </w:p>
-    <w:p>
-      <w:pPr>
-        <w:spacing w:line="19" w:lineRule="atLeast"/>
-        <w:jc w:val="both"/>
-        <w:rPr>
-          <w:rFonts w:ascii="Consolas" w:hAnsi="Consolas"/>
-          <w:sz w:val="18"/>
-          <w:szCs w:val="18"/>
-        </w:rPr>
-      </w:pPr>
-      <w:proofErr w:type="spellStart"/>
-      <w:r>
-        <w:rPr>
-          <w:rFonts w:ascii="Consolas" w:hAnsi="Consolas"/>
-          <w:sz w:val="18"/>
-          <w:szCs w:val="18"/>
-        </w:rPr>
-        <w:t>train_error</w:t>
-      </w:r>
-      <w:proofErr w:type="spellEnd"/>
-      <w:r>
-        <w:rPr>
-          <w:rFonts w:ascii="Consolas" w:hAnsi="Consolas"/>
-          <w:sz w:val="18"/>
-          <w:szCs w:val="18"/>
-        </w:rPr>
-        <w:t xml:space="preserve"> = </w:t>
-      </w:r>
-      <w:proofErr w:type="spellStart"/>
-      <w:proofErr w:type="gramStart"/>
-      <w:r>
-        <w:rPr>
-          <w:rFonts w:ascii="Consolas" w:hAnsi="Consolas"/>
-          <w:sz w:val="18"/>
-          <w:szCs w:val="18"/>
-        </w:rPr>
-        <w:t>np.mean</w:t>
-      </w:r>
-      <w:proofErr w:type="spellEnd"/>
-      <w:proofErr w:type="gramEnd"/>
-      <w:r>
-        <w:rPr>
-          <w:rFonts w:ascii="Consolas" w:hAnsi="Consolas"/>
-          <w:sz w:val="18"/>
-          <w:szCs w:val="18"/>
-        </w:rPr>
-        <w:t>(</w:t>
-      </w:r>
-      <w:proofErr w:type="spellStart"/>
-      <w:r>
-        <w:rPr>
-          <w:rFonts w:ascii="Consolas" w:hAnsi="Consolas"/>
-          <w:sz w:val="18"/>
-          <w:szCs w:val="18"/>
-        </w:rPr>
-        <w:t>np.square</w:t>
-      </w:r>
-      <w:proofErr w:type="spellEnd"/>
-      <w:r>
-        <w:rPr>
-          <w:rFonts w:ascii="Consolas" w:hAnsi="Consolas"/>
-          <w:sz w:val="18"/>
-          <w:szCs w:val="18"/>
-        </w:rPr>
-        <w:t>(</w:t>
-      </w:r>
-      <w:proofErr w:type="spellStart"/>
-      <w:r>
-        <w:rPr>
-          <w:rFonts w:ascii="Consolas" w:hAnsi="Consolas"/>
-          <w:sz w:val="18"/>
-          <w:szCs w:val="18"/>
-        </w:rPr>
-        <w:t>y_train</w:t>
-      </w:r>
-      <w:proofErr w:type="spellEnd"/>
-      <w:r>
-        <w:rPr>
-          <w:rFonts w:ascii="Consolas" w:hAnsi="Consolas"/>
-          <w:sz w:val="18"/>
-          <w:szCs w:val="18"/>
-        </w:rPr>
-        <w:t xml:space="preserve"> - output))</w:t>
-      </w:r>
-    </w:p>
-    <w:p>
-      <w:pPr>
-        <w:spacing w:line="19" w:lineRule="atLeast"/>
-        <w:jc w:val="both"/>
-        <w:rPr>
-          <w:rFonts w:ascii="Consolas" w:hAnsi="Consolas"/>
-          <w:sz w:val="18"/>
-          <w:szCs w:val="18"/>
-        </w:rPr>
-      </w:pPr>
-    </w:p>
-    <w:p>
-      <w:pPr>
-        <w:spacing w:line="19" w:lineRule="atLeast"/>
-        <w:jc w:val="both"/>
-        <w:rPr>
-          <w:rFonts w:ascii="Consolas" w:hAnsi="Consolas"/>
-          <w:sz w:val="18"/>
-          <w:szCs w:val="18"/>
-        </w:rPr>
-      </w:pPr>
-      <w:proofErr w:type="spellStart"/>
-      <w:r>
-        <w:rPr>
-          <w:rFonts w:ascii="Consolas" w:hAnsi="Consolas"/>
-          <w:sz w:val="18"/>
-          <w:szCs w:val="18"/>
-        </w:rPr>
-        <w:t>train_</w:t>
-      </w:r>
-      <w:proofErr w:type="gramStart"/>
-      <w:r>
-        <w:rPr>
-          <w:rFonts w:ascii="Consolas" w:hAnsi="Consolas"/>
-          <w:sz w:val="18"/>
-          <w:szCs w:val="18"/>
-        </w:rPr>
-        <w:t>errors.append</w:t>
-      </w:r>
-      <w:proofErr w:type="spellEnd"/>
-      <w:proofErr w:type="gramEnd"/>
-      <w:r>
-        <w:rPr>
-          <w:rFonts w:ascii="Consolas" w:hAnsi="Consolas"/>
-          <w:sz w:val="18"/>
-          <w:szCs w:val="18"/>
-        </w:rPr>
-        <w:t>(</w:t>
-      </w:r>
-      <w:proofErr w:type="spellStart"/>
-      <w:r>
-        <w:rPr>
-          <w:rFonts w:ascii="Consolas" w:hAnsi="Consolas"/>
-          <w:sz w:val="18"/>
-          <w:szCs w:val="18"/>
-        </w:rPr>
-        <w:t>train_error</w:t>
-      </w:r>
-      <w:proofErr w:type="spellEnd"/>
-      <w:r>
-        <w:rPr>
-          <w:rFonts w:ascii="Consolas" w:hAnsi="Consolas"/>
-          <w:sz w:val="18"/>
-          <w:szCs w:val="18"/>
-        </w:rPr>
-        <w:t>)</w:t>
-      </w:r>
-    </w:p>
-    <w:p>
-      <w:pPr>
-        <w:spacing w:line="19" w:lineRule="atLeast"/>
-        <w:ind w:firstLine="284"/>
-        <w:jc w:val="both"/>
-        <w:rPr>
-          <w:rFonts w:ascii="Consolas" w:hAnsi="Consolas"/>
-          <w:sz w:val="18"/>
-          <w:szCs w:val="18"/>
-        </w:rPr>
-      </w:pPr>
-    </w:p>
-    <w:p>
-      <w:pPr>
-        <w:spacing w:line="19" w:lineRule="atLeast"/>
-        <w:ind w:firstLine="284"/>
-        <w:jc w:val="both"/>
-        <w:rPr>
-          <w:rFonts w:ascii="Consolas" w:hAnsi="Consolas"/>
-          <w:b/>
-          <w:bCs/>
-          <w:color w:val="385623" w:themeColor="accent6" w:themeShade="80"/>
-          <w:sz w:val="18"/>
-          <w:szCs w:val="18"/>
-          <w:lang w:val="pt-BR"/>
-        </w:rPr>
-      </w:pPr>
-      <w:r>
-        <w:rPr>
-          <w:rFonts w:ascii="Consolas" w:hAnsi="Consolas"/>
-          <w:b/>
-          <w:bCs/>
-          <w:color w:val="385623" w:themeColor="accent6" w:themeShade="80"/>
-          <w:sz w:val="18"/>
-          <w:szCs w:val="18"/>
           <w:lang w:val="pt-BR"/>
         </w:rPr>
         <w:t># Cálculo do erro médio quadrático da validação</w:t>
@@ -4026,241 +2382,73 @@
           <w:szCs w:val="18"/>
         </w:rPr>
       </w:pPr>
-      <w:proofErr w:type="spellStart"/>
-      <w:r>
-        <w:rPr>
-          <w:rFonts w:ascii="Consolas" w:hAnsi="Consolas"/>
-          <w:sz w:val="18"/>
-          <w:szCs w:val="18"/>
-        </w:rPr>
-        <w:t>val_output</w:t>
-      </w:r>
-      <w:proofErr w:type="spellEnd"/>
-      <w:r>
-        <w:rPr>
-          <w:rFonts w:ascii="Consolas" w:hAnsi="Consolas"/>
-          <w:sz w:val="18"/>
-          <w:szCs w:val="18"/>
-        </w:rPr>
-        <w:t xml:space="preserve"> = </w:t>
-      </w:r>
-      <w:proofErr w:type="spellStart"/>
-      <w:r>
-        <w:rPr>
-          <w:rFonts w:ascii="Consolas" w:hAnsi="Consolas"/>
-          <w:sz w:val="18"/>
-          <w:szCs w:val="18"/>
-        </w:rPr>
-        <w:t>self.forward</w:t>
-      </w:r>
-      <w:proofErr w:type="spellEnd"/>
-      <w:r>
-        <w:rPr>
-          <w:rFonts w:ascii="Consolas" w:hAnsi="Consolas"/>
-          <w:sz w:val="18"/>
-          <w:szCs w:val="18"/>
-        </w:rPr>
-        <w:t>(</w:t>
-      </w:r>
-      <w:proofErr w:type="spellStart"/>
-      <w:r>
-        <w:rPr>
-          <w:rFonts w:ascii="Consolas" w:hAnsi="Consolas"/>
-          <w:sz w:val="18"/>
-          <w:szCs w:val="18"/>
-        </w:rPr>
-        <w:t>X_val</w:t>
-      </w:r>
-      <w:proofErr w:type="spellEnd"/>
-      <w:r>
-        <w:rPr>
-          <w:rFonts w:ascii="Consolas" w:hAnsi="Consolas"/>
-          <w:sz w:val="18"/>
-          <w:szCs w:val="18"/>
-        </w:rPr>
-        <w:t>)</w:t>
-      </w:r>
-    </w:p>
-    <w:p>
-      <w:pPr>
-        <w:spacing w:line="19" w:lineRule="atLeast"/>
-        <w:jc w:val="both"/>
-        <w:rPr>
-          <w:rFonts w:ascii="Consolas" w:hAnsi="Consolas"/>
-          <w:sz w:val="18"/>
-          <w:szCs w:val="18"/>
-        </w:rPr>
-      </w:pPr>
-    </w:p>
-    <w:p>
-      <w:pPr>
-        <w:spacing w:line="19" w:lineRule="atLeast"/>
-        <w:jc w:val="both"/>
-        <w:rPr>
-          <w:rFonts w:ascii="Consolas" w:hAnsi="Consolas"/>
-          <w:sz w:val="18"/>
-          <w:szCs w:val="18"/>
-        </w:rPr>
-      </w:pPr>
-      <w:proofErr w:type="spellStart"/>
-      <w:r>
-        <w:rPr>
-          <w:rFonts w:ascii="Consolas" w:hAnsi="Consolas"/>
-          <w:sz w:val="18"/>
-          <w:szCs w:val="18"/>
-        </w:rPr>
-        <w:t>val_error</w:t>
-      </w:r>
-      <w:proofErr w:type="spellEnd"/>
-      <w:r>
-        <w:rPr>
-          <w:rFonts w:ascii="Consolas" w:hAnsi="Consolas"/>
-          <w:sz w:val="18"/>
-          <w:szCs w:val="18"/>
-        </w:rPr>
-        <w:t xml:space="preserve"> = </w:t>
-      </w:r>
-      <w:proofErr w:type="spellStart"/>
-      <w:proofErr w:type="gramStart"/>
-      <w:r>
-        <w:rPr>
-          <w:rFonts w:ascii="Consolas" w:hAnsi="Consolas"/>
-          <w:sz w:val="18"/>
-          <w:szCs w:val="18"/>
-        </w:rPr>
-        <w:t>np.mean</w:t>
-      </w:r>
-      <w:proofErr w:type="spellEnd"/>
-      <w:proofErr w:type="gramEnd"/>
-      <w:r>
-        <w:rPr>
-          <w:rFonts w:ascii="Consolas" w:hAnsi="Consolas"/>
-          <w:sz w:val="18"/>
-          <w:szCs w:val="18"/>
-        </w:rPr>
-        <w:t>(</w:t>
-      </w:r>
-      <w:proofErr w:type="spellStart"/>
-      <w:r>
-        <w:rPr>
-          <w:rFonts w:ascii="Consolas" w:hAnsi="Consolas"/>
-          <w:sz w:val="18"/>
-          <w:szCs w:val="18"/>
-        </w:rPr>
-        <w:t>np.square</w:t>
-      </w:r>
-      <w:proofErr w:type="spellEnd"/>
-      <w:r>
-        <w:rPr>
-          <w:rFonts w:ascii="Consolas" w:hAnsi="Consolas"/>
-          <w:sz w:val="18"/>
-          <w:szCs w:val="18"/>
-        </w:rPr>
-        <w:t>(</w:t>
-      </w:r>
-      <w:proofErr w:type="spellStart"/>
-      <w:r>
-        <w:rPr>
-          <w:rFonts w:ascii="Consolas" w:hAnsi="Consolas"/>
-          <w:sz w:val="18"/>
-          <w:szCs w:val="18"/>
-        </w:rPr>
-        <w:t>y_val</w:t>
-      </w:r>
-      <w:proofErr w:type="spellEnd"/>
-      <w:r>
-        <w:rPr>
-          <w:rFonts w:ascii="Consolas" w:hAnsi="Consolas"/>
-          <w:sz w:val="18"/>
-          <w:szCs w:val="18"/>
-        </w:rPr>
-        <w:t xml:space="preserve"> - </w:t>
-      </w:r>
-      <w:proofErr w:type="spellStart"/>
-      <w:r>
-        <w:rPr>
-          <w:rFonts w:ascii="Consolas" w:hAnsi="Consolas"/>
-          <w:sz w:val="18"/>
-          <w:szCs w:val="18"/>
-        </w:rPr>
-        <w:t>val_output</w:t>
-      </w:r>
-      <w:proofErr w:type="spellEnd"/>
-      <w:r>
-        <w:rPr>
-          <w:rFonts w:ascii="Consolas" w:hAnsi="Consolas"/>
-          <w:sz w:val="18"/>
-          <w:szCs w:val="18"/>
-        </w:rPr>
-        <w:t>))</w:t>
-      </w:r>
-    </w:p>
-    <w:p>
-      <w:pPr>
-        <w:spacing w:line="19" w:lineRule="atLeast"/>
-        <w:jc w:val="both"/>
-        <w:rPr>
-          <w:rFonts w:ascii="Consolas" w:hAnsi="Consolas"/>
-          <w:sz w:val="18"/>
-          <w:szCs w:val="18"/>
-        </w:rPr>
-      </w:pPr>
-    </w:p>
-    <w:p>
-      <w:pPr>
-        <w:spacing w:line="19" w:lineRule="atLeast"/>
-        <w:jc w:val="both"/>
-        <w:rPr>
-          <w:rFonts w:ascii="Consolas" w:hAnsi="Consolas"/>
-          <w:sz w:val="18"/>
-          <w:szCs w:val="18"/>
-        </w:rPr>
-      </w:pPr>
-      <w:proofErr w:type="spellStart"/>
-      <w:r>
-        <w:rPr>
-          <w:rFonts w:ascii="Consolas" w:hAnsi="Consolas"/>
-          <w:sz w:val="18"/>
-          <w:szCs w:val="18"/>
-        </w:rPr>
-        <w:t>val_</w:t>
-      </w:r>
-      <w:proofErr w:type="gramStart"/>
-      <w:r>
-        <w:rPr>
-          <w:rFonts w:ascii="Consolas" w:hAnsi="Consolas"/>
-          <w:sz w:val="18"/>
-          <w:szCs w:val="18"/>
-        </w:rPr>
-        <w:t>errors.append</w:t>
-      </w:r>
-      <w:proofErr w:type="spellEnd"/>
-      <w:proofErr w:type="gramEnd"/>
-      <w:r>
-        <w:rPr>
-          <w:rFonts w:ascii="Consolas" w:hAnsi="Consolas"/>
-          <w:sz w:val="18"/>
-          <w:szCs w:val="18"/>
-        </w:rPr>
-        <w:t>(</w:t>
-      </w:r>
-      <w:proofErr w:type="spellStart"/>
-      <w:r>
-        <w:rPr>
-          <w:rFonts w:ascii="Consolas" w:hAnsi="Consolas"/>
-          <w:sz w:val="18"/>
-          <w:szCs w:val="18"/>
-        </w:rPr>
-        <w:t>val_error</w:t>
-      </w:r>
-      <w:proofErr w:type="spellEnd"/>
-      <w:r>
-        <w:rPr>
-          <w:rFonts w:ascii="Consolas" w:hAnsi="Consolas"/>
-          <w:sz w:val="18"/>
-          <w:szCs w:val="18"/>
-        </w:rPr>
-        <w:t>)</w:t>
+      <w:r>
+        <w:rPr>
+          <w:rFonts w:ascii="Consolas" w:hAnsi="Consolas"/>
+          <w:sz w:val="18"/>
+          <w:szCs w:val="18"/>
+        </w:rPr>
+        <w:t>val_output = self.forward(X_val)</w:t>
+      </w:r>
+    </w:p>
+    <w:p>
+      <w:pPr>
+        <w:spacing w:line="19" w:lineRule="atLeast"/>
+        <w:jc w:val="both"/>
+        <w:rPr>
+          <w:rFonts w:ascii="Consolas" w:hAnsi="Consolas"/>
+          <w:sz w:val="18"/>
+          <w:szCs w:val="18"/>
+        </w:rPr>
+      </w:pPr>
+    </w:p>
+    <w:p>
+      <w:pPr>
+        <w:spacing w:line="19" w:lineRule="atLeast"/>
+        <w:jc w:val="both"/>
+        <w:rPr>
+          <w:rFonts w:ascii="Consolas" w:hAnsi="Consolas"/>
+          <w:sz w:val="18"/>
+          <w:szCs w:val="18"/>
+        </w:rPr>
+      </w:pPr>
+      <w:r>
+        <w:rPr>
+          <w:rFonts w:ascii="Consolas" w:hAnsi="Consolas"/>
+          <w:sz w:val="18"/>
+          <w:szCs w:val="18"/>
+        </w:rPr>
+        <w:t>val_error = np.mean(np.square(y_val - val_output))</w:t>
+      </w:r>
+    </w:p>
+    <w:p>
+      <w:pPr>
+        <w:spacing w:line="19" w:lineRule="atLeast"/>
+        <w:jc w:val="both"/>
+        <w:rPr>
+          <w:rFonts w:ascii="Consolas" w:hAnsi="Consolas"/>
+          <w:sz w:val="18"/>
+          <w:szCs w:val="18"/>
+        </w:rPr>
+      </w:pPr>
+    </w:p>
+    <w:p>
+      <w:pPr>
+        <w:spacing w:line="19" w:lineRule="atLeast"/>
+        <w:jc w:val="both"/>
+        <w:rPr>
+          <w:rFonts w:ascii="Consolas" w:hAnsi="Consolas"/>
+          <w:sz w:val="18"/>
+          <w:szCs w:val="18"/>
+        </w:rPr>
+      </w:pPr>
+      <w:r>
+        <w:rPr>
+          <w:rFonts w:ascii="Consolas" w:hAnsi="Consolas"/>
+          <w:sz w:val="18"/>
+          <w:szCs w:val="18"/>
+        </w:rPr>
+        <w:t>val_errors.append(val_error)</w:t>
       </w:r>
     </w:p>
     <w:p>
@@ -4320,98 +2508,26 @@
           <w:sz w:val="18"/>
           <w:szCs w:val="18"/>
         </w:rPr>
-        <w:t xml:space="preserve">if epoch &gt; 0 and </w:t>
-      </w:r>
-      <w:proofErr w:type="spellStart"/>
-      <w:r>
-        <w:rPr>
-          <w:rFonts w:ascii="Consolas" w:hAnsi="Consolas"/>
-          <w:sz w:val="18"/>
-          <w:szCs w:val="18"/>
-        </w:rPr>
-        <w:t>val_</w:t>
-      </w:r>
-      <w:proofErr w:type="gramStart"/>
-      <w:r>
-        <w:rPr>
-          <w:rFonts w:ascii="Consolas" w:hAnsi="Consolas"/>
-          <w:sz w:val="18"/>
-          <w:szCs w:val="18"/>
-        </w:rPr>
-        <w:t>errors</w:t>
-      </w:r>
-      <w:proofErr w:type="spellEnd"/>
-      <w:r>
-        <w:rPr>
-          <w:rFonts w:ascii="Consolas" w:hAnsi="Consolas"/>
-          <w:sz w:val="18"/>
-          <w:szCs w:val="18"/>
-        </w:rPr>
-        <w:t>[</w:t>
-      </w:r>
-      <w:proofErr w:type="gramEnd"/>
-      <w:r>
-        <w:rPr>
-          <w:rFonts w:ascii="Consolas" w:hAnsi="Consolas"/>
-          <w:sz w:val="18"/>
-          <w:szCs w:val="18"/>
-        </w:rPr>
-        <w:t xml:space="preserve">-1] &gt; </w:t>
-      </w:r>
-      <w:proofErr w:type="spellStart"/>
-      <w:r>
-        <w:rPr>
-          <w:rFonts w:ascii="Consolas" w:hAnsi="Consolas"/>
-          <w:sz w:val="18"/>
-          <w:szCs w:val="18"/>
-        </w:rPr>
-        <w:t>val_errors</w:t>
-      </w:r>
-      <w:proofErr w:type="spellEnd"/>
-      <w:r>
-        <w:rPr>
-          <w:rFonts w:ascii="Consolas" w:hAnsi="Consolas"/>
-          <w:sz w:val="18"/>
-          <w:szCs w:val="18"/>
-        </w:rPr>
-        <w:t>[-2]:</w:t>
-      </w:r>
-    </w:p>
-    <w:p>
-      <w:pPr>
-        <w:spacing w:line="19" w:lineRule="atLeast"/>
-        <w:jc w:val="both"/>
-        <w:rPr>
-          <w:rFonts w:ascii="Consolas" w:hAnsi="Consolas"/>
-          <w:sz w:val="18"/>
-          <w:szCs w:val="18"/>
-        </w:rPr>
-      </w:pPr>
-      <w:r>
-        <w:rPr>
-          <w:rFonts w:ascii="Consolas" w:hAnsi="Consolas"/>
-          <w:sz w:val="18"/>
-          <w:szCs w:val="18"/>
-        </w:rPr>
-        <w:t xml:space="preserve">     </w:t>
-      </w:r>
-      <w:proofErr w:type="spellStart"/>
-      <w:r>
-        <w:rPr>
-          <w:rFonts w:ascii="Consolas" w:hAnsi="Consolas"/>
-          <w:sz w:val="18"/>
-          <w:szCs w:val="18"/>
-        </w:rPr>
-        <w:t>consecutive_increases</w:t>
-      </w:r>
-      <w:proofErr w:type="spellEnd"/>
-      <w:r>
-        <w:rPr>
-          <w:rFonts w:ascii="Consolas" w:hAnsi="Consolas"/>
-          <w:sz w:val="18"/>
-          <w:szCs w:val="18"/>
-        </w:rPr>
-        <w:t xml:space="preserve"> += 1</w:t>
+        <w:t>if epoch &gt; 0 and val_errors[-1] &gt; val_errors[-2]:</w:t>
+      </w:r>
+    </w:p>
+    <w:p>
+      <w:pPr>
+        <w:spacing w:line="19" w:lineRule="atLeast"/>
+        <w:jc w:val="both"/>
+        <w:rPr>
+          <w:rFonts w:ascii="Consolas" w:hAnsi="Consolas"/>
+          <w:sz w:val="18"/>
+          <w:szCs w:val="18"/>
+        </w:rPr>
+      </w:pPr>
+      <w:r>
+        <w:rPr>
+          <w:rFonts w:ascii="Consolas" w:hAnsi="Consolas"/>
+          <w:sz w:val="18"/>
+          <w:szCs w:val="18"/>
+        </w:rPr>
+        <w:t xml:space="preserve">     consecutive_increases += 1</w:t>
       </w:r>
     </w:p>
     <w:p>
@@ -4449,91 +2565,37 @@
           <w:sz w:val="18"/>
           <w:szCs w:val="18"/>
         </w:rPr>
-        <w:t xml:space="preserve">     </w:t>
-      </w:r>
-      <w:proofErr w:type="spellStart"/>
-      <w:r>
-        <w:rPr>
-          <w:rFonts w:ascii="Consolas" w:hAnsi="Consolas"/>
-          <w:sz w:val="18"/>
-          <w:szCs w:val="18"/>
-        </w:rPr>
-        <w:t>consecutive_increases</w:t>
-      </w:r>
-      <w:proofErr w:type="spellEnd"/>
-      <w:r>
-        <w:rPr>
-          <w:rFonts w:ascii="Consolas" w:hAnsi="Consolas"/>
-          <w:sz w:val="18"/>
-          <w:szCs w:val="18"/>
-        </w:rPr>
-        <w:t xml:space="preserve"> = 0</w:t>
-      </w:r>
-    </w:p>
-    <w:p>
-      <w:pPr>
-        <w:spacing w:line="19" w:lineRule="atLeast"/>
-        <w:jc w:val="both"/>
-        <w:rPr>
-          <w:rFonts w:ascii="Consolas" w:hAnsi="Consolas"/>
-          <w:sz w:val="18"/>
-          <w:szCs w:val="18"/>
-        </w:rPr>
-      </w:pPr>
-    </w:p>
-    <w:p>
-      <w:pPr>
-        <w:spacing w:line="19" w:lineRule="atLeast"/>
-        <w:jc w:val="both"/>
-        <w:rPr>
-          <w:rFonts w:ascii="Consolas" w:hAnsi="Consolas"/>
-          <w:sz w:val="18"/>
-          <w:szCs w:val="18"/>
-        </w:rPr>
-      </w:pPr>
-      <w:r>
-        <w:rPr>
-          <w:rFonts w:ascii="Consolas" w:hAnsi="Consolas"/>
-          <w:sz w:val="18"/>
-          <w:szCs w:val="18"/>
-        </w:rPr>
-        <w:t xml:space="preserve">  if </w:t>
-      </w:r>
-      <w:proofErr w:type="spellStart"/>
-      <w:r>
-        <w:rPr>
-          <w:rFonts w:ascii="Consolas" w:hAnsi="Consolas"/>
-          <w:sz w:val="18"/>
-          <w:szCs w:val="18"/>
-        </w:rPr>
-        <w:t>consecutive_increases</w:t>
-      </w:r>
-      <w:proofErr w:type="spellEnd"/>
-      <w:r>
-        <w:rPr>
-          <w:rFonts w:ascii="Consolas" w:hAnsi="Consolas"/>
-          <w:sz w:val="18"/>
-          <w:szCs w:val="18"/>
-        </w:rPr>
-        <w:t xml:space="preserve"> &gt;= </w:t>
-      </w:r>
-      <w:proofErr w:type="spellStart"/>
-      <w:r>
-        <w:rPr>
-          <w:rFonts w:ascii="Consolas" w:hAnsi="Consolas"/>
-          <w:sz w:val="18"/>
-          <w:szCs w:val="18"/>
-        </w:rPr>
-        <w:t>early_stop_threshold</w:t>
-      </w:r>
-      <w:proofErr w:type="spellEnd"/>
-      <w:r>
-        <w:rPr>
-          <w:rFonts w:ascii="Consolas" w:hAnsi="Consolas"/>
-          <w:sz w:val="18"/>
-          <w:szCs w:val="18"/>
-        </w:rPr>
-        <w:t>:</w:t>
+        <w:t xml:space="preserve">     consecutive_increases = 0</w:t>
+      </w:r>
+    </w:p>
+    <w:p>
+      <w:pPr>
+        <w:spacing w:line="19" w:lineRule="atLeast"/>
+        <w:jc w:val="both"/>
+        <w:rPr>
+          <w:rFonts w:ascii="Consolas" w:hAnsi="Consolas"/>
+          <w:sz w:val="18"/>
+          <w:szCs w:val="18"/>
+        </w:rPr>
+      </w:pPr>
+    </w:p>
+    <w:p>
+      <w:pPr>
+        <w:spacing w:line="19" w:lineRule="atLeast"/>
+        <w:jc w:val="both"/>
+        <w:rPr>
+          <w:rFonts w:ascii="Consolas" w:hAnsi="Consolas"/>
+          <w:sz w:val="18"/>
+          <w:szCs w:val="18"/>
+        </w:rPr>
+      </w:pPr>
+      <w:r>
+        <w:rPr>
+          <w:rFonts w:ascii="Consolas" w:hAnsi="Consolas"/>
+          <w:sz w:val="18"/>
+          <w:szCs w:val="18"/>
+        </w:rPr>
+        <w:t xml:space="preserve">  if consecutive_increases &gt;= early_stop_threshold:</w:t>
       </w:r>
     </w:p>
     <w:p>
@@ -4683,6 +2745,7 @@
         <w:spacing w:line="19" w:lineRule="atLeast"/>
       </w:pPr>
       <w:r>
+        <w:lastRenderedPageBreak/>
         <w:t>Resultados</w:t>
       </w:r>
     </w:p>
@@ -4740,14 +2803,7 @@
         <w:rPr>
           <w:lang w:val="pt-BR"/>
         </w:rPr>
-        <w:t xml:space="preserve"> Como o critério de parada foi que o valor do erro de validação deve aumentar </w:t>
-      </w:r>
-      <w:r>
-        <w:rPr>
-          <w:lang w:val="pt-BR"/>
-        </w:rPr>
-        <w:lastRenderedPageBreak/>
-        <w:t xml:space="preserve">por 5 épocas consecutivas, isso aconteceu muito raramente. Isso acontece em função desse erro aumentar em uma época e diminuir na próxima, o que anulava o critério de parada do algoritmo. </w:t>
+        <w:t xml:space="preserve"> Como o critério de parada foi que o valor do erro de validação deve aumentar por 5 épocas consecutivas, isso aconteceu muito raramente. Isso acontece em função desse erro aumentar em uma época e diminuir na próxima, o que anulava o critério de parada do algoritmo. </w:t>
       </w:r>
     </w:p>
     <w:p>

</xml_diff>